<commit_message>
Change version number in STP
</commit_message>
<xml_diff>
--- a/PROJECT/STP/TINF21C_STP_Team_4.docx
+++ b/PROJECT/STP/TINF21C_STP_Team_4.docx
@@ -1724,7 +1724,7 @@
           <w:color w:val="auto"/>
           <w:sz w:val="24"/>
           <w:szCs w:val="22"/>
-          <w:lang w:eastAsia="ja-JP"/>
+          <w:lang w:val="de-DE" w:eastAsia="ja-JP"/>
         </w:rPr>
         <w:id w:val="102420453"/>
         <w:docPartObj>
@@ -2895,23 +2895,7 @@
                 <w:noProof/>
                 <w:lang w:val="en-US"/>
               </w:rPr>
-              <w:t>&lt;TS-001&gt; Us</w:t>
-            </w:r>
-            <w:r>
-              <w:rPr>
-                <w:rStyle w:val="Hyperlink"/>
-                <w:noProof/>
-                <w:lang w:val="en-US"/>
-              </w:rPr>
-              <w:t>e</w:t>
-            </w:r>
-            <w:r>
-              <w:rPr>
-                <w:rStyle w:val="Hyperlink"/>
-                <w:noProof/>
-                <w:lang w:val="en-US"/>
-              </w:rPr>
-              <w:t>r interaction with Data</w:t>
+              <w:t>&lt;TS-001&gt; User interaction with Data</w:t>
             </w:r>
             <w:r>
               <w:rPr>
@@ -4403,7 +4387,13 @@
               <w:rPr>
                 <w:lang w:val="en-US"/>
               </w:rPr>
-              <w:t>3</w:t>
+              <w:t>1</w:t>
+            </w:r>
+            <w:r>
+              <w:rPr>
+                <w:lang w:val="en-US"/>
+              </w:rPr>
+              <w:t>.0</w:t>
             </w:r>
             <w:r>
               <w:rPr>
@@ -17471,6 +17461,10 @@
 </file>
 
 <file path=customXml/item1.xml><?xml version="1.0" encoding="utf-8"?>
+<b:Sources xmlns:b="http://schemas.openxmlformats.org/officeDocument/2006/bibliography" xmlns="http://schemas.openxmlformats.org/officeDocument/2006/bibliography" SelectedStyle="\APASixthEditionOfficeOnline.xsl" StyleName="APA" Version="6"/>
+</file>
+
+<file path=customXml/item2.xml><?xml version="1.0" encoding="utf-8"?>
 <?mso-contentType ?>
 <FormTemplates xmlns="http://schemas.microsoft.com/sharepoint/v3/contenttype/forms">
   <Display>DocumentLibraryForm</Display>
@@ -17479,17 +17473,7 @@
 </FormTemplates>
 </file>
 
-<file path=customXml/item2.xml><?xml version="1.0" encoding="utf-8"?>
-<b:Sources xmlns:b="http://schemas.openxmlformats.org/officeDocument/2006/bibliography" xmlns="http://schemas.openxmlformats.org/officeDocument/2006/bibliography" SelectedStyle="\APASixthEditionOfficeOnline.xsl" StyleName="APA" Version="6"/>
-</file>
-
 <file path=customXml/item3.xml><?xml version="1.0" encoding="utf-8"?>
-<p:properties xmlns:p="http://schemas.microsoft.com/office/2006/metadata/properties" xmlns:xsi="http://www.w3.org/2001/XMLSchema-instance" xmlns:pc="http://schemas.microsoft.com/office/infopath/2007/PartnerControls">
-  <documentManagement/>
-</p:properties>
-</file>
-
-<file path=customXml/item4.xml><?xml version="1.0" encoding="utf-8"?>
 <ct:contentTypeSchema xmlns:ct="http://schemas.microsoft.com/office/2006/metadata/contentType" xmlns:ma="http://schemas.microsoft.com/office/2006/metadata/properties/metaAttributes" ct:_="" ma:_="" ma:contentTypeName="Dokument" ma:contentTypeID="0x010100EF76924D3740DF4A82858773E6EEC490" ma:contentTypeVersion="2" ma:contentTypeDescription="Ein neues Dokument erstellen." ma:contentTypeScope="" ma:versionID="e6dd26938bd61fc841c3cd02f9ef3e0a">
   <xsd:schema xmlns:xsd="http://www.w3.org/2001/XMLSchema" xmlns:xs="http://www.w3.org/2001/XMLSchema" xmlns:p="http://schemas.microsoft.com/office/2006/metadata/properties" xmlns:ns2="fef6dba0-929f-4871-a0ef-ae1d0575ab12" targetNamespace="http://schemas.microsoft.com/office/2006/metadata/properties" ma:root="true" ma:fieldsID="16faf4461258950b762968fa7d3b7d63" ns2:_="">
     <xsd:import namespace="fef6dba0-929f-4871-a0ef-ae1d0575ab12"/>
@@ -17621,7 +17605,21 @@
 </ct:contentTypeSchema>
 </file>
 
+<file path=customXml/item4.xml><?xml version="1.0" encoding="utf-8"?>
+<p:properties xmlns:p="http://schemas.microsoft.com/office/2006/metadata/properties" xmlns:xsi="http://www.w3.org/2001/XMLSchema-instance" xmlns:pc="http://schemas.microsoft.com/office/infopath/2007/PartnerControls">
+  <documentManagement/>
+</p:properties>
+</file>
+
 <file path=customXml/itemProps1.xml><?xml version="1.0" encoding="utf-8"?>
+<ds:datastoreItem xmlns:ds="http://schemas.openxmlformats.org/officeDocument/2006/customXml" ds:itemID="{DF9EDE3F-A1D8-4A34-8D9E-0E429F9F731E}">
+  <ds:schemaRefs>
+    <ds:schemaRef ds:uri="http://schemas.openxmlformats.org/officeDocument/2006/bibliography"/>
+  </ds:schemaRefs>
+</ds:datastoreItem>
+</file>
+
+<file path=customXml/itemProps2.xml><?xml version="1.0" encoding="utf-8"?>
 <ds:datastoreItem xmlns:ds="http://schemas.openxmlformats.org/officeDocument/2006/customXml" ds:itemID="{9C187AB6-3C74-4C3A-981D-F9AFB5560FBD}">
   <ds:schemaRefs>
     <ds:schemaRef ds:uri="http://schemas.microsoft.com/sharepoint/v3/contenttype/forms"/>
@@ -17629,24 +17627,7 @@
 </ds:datastoreItem>
 </file>
 
-<file path=customXml/itemProps2.xml><?xml version="1.0" encoding="utf-8"?>
-<ds:datastoreItem xmlns:ds="http://schemas.openxmlformats.org/officeDocument/2006/customXml" ds:itemID="{DF9EDE3F-A1D8-4A34-8D9E-0E429F9F731E}">
-  <ds:schemaRefs>
-    <ds:schemaRef ds:uri="http://schemas.openxmlformats.org/officeDocument/2006/bibliography"/>
-  </ds:schemaRefs>
-</ds:datastoreItem>
-</file>
-
 <file path=customXml/itemProps3.xml><?xml version="1.0" encoding="utf-8"?>
-<ds:datastoreItem xmlns:ds="http://schemas.openxmlformats.org/officeDocument/2006/customXml" ds:itemID="{E8CDFA10-54E9-4DBA-8067-2DB37B1A61B5}">
-  <ds:schemaRefs>
-    <ds:schemaRef ds:uri="http://schemas.microsoft.com/office/2006/metadata/properties"/>
-    <ds:schemaRef ds:uri="http://schemas.microsoft.com/office/infopath/2007/PartnerControls"/>
-  </ds:schemaRefs>
-</ds:datastoreItem>
-</file>
-
-<file path=customXml/itemProps4.xml><?xml version="1.0" encoding="utf-8"?>
 <ds:datastoreItem xmlns:ds="http://schemas.openxmlformats.org/officeDocument/2006/customXml" ds:itemID="{D322E9D4-09CA-43A4-A0EE-3E35FDCA461D}">
   <ds:schemaRefs>
     <ds:schemaRef ds:uri="http://schemas.microsoft.com/office/2006/metadata/contentType"/>
@@ -17662,4 +17643,13 @@
     <ds:schemaRef ds:uri="http://schemas.microsoft.com/internal/obd"/>
   </ds:schemaRefs>
 </ds:datastoreItem>
+</file>
+
+<file path=customXml/itemProps4.xml><?xml version="1.0" encoding="utf-8"?>
+<ds:datastoreItem xmlns:ds="http://schemas.openxmlformats.org/officeDocument/2006/customXml" ds:itemID="{E8CDFA10-54E9-4DBA-8067-2DB37B1A61B5}">
+  <ds:schemaRefs>
+    <ds:schemaRef ds:uri="http://schemas.microsoft.com/office/2006/metadata/properties"/>
+    <ds:schemaRef ds:uri="http://schemas.microsoft.com/office/infopath/2007/PartnerControls"/>
+  </ds:schemaRefs>
+</ds:datastoreItem>
 </file>
</xml_diff>

<commit_message>
Change ids of requirements in STP
</commit_message>
<xml_diff>
--- a/PROJECT/STP/TINF21C_STP_Team_4.docx
+++ b/PROJECT/STP/TINF21C_STP_Team_4.docx
@@ -1826,7 +1826,9 @@
     <w:sdt>
       <w:sdtPr>
         <w:rPr>
-          <w:rFonts w:eastAsiaTheme="minorEastAsia" w:cstheme="minorBidi"/>
+          <w:rFonts w:ascii="Arial" w:eastAsiaTheme="minorEastAsia" w:hAnsi="Arial" w:cstheme="minorBidi"/>
+          <w:i w:val="0"/>
+          <w:iCs w:val="0"/>
           <w:sz w:val="24"/>
           <w:szCs w:val="22"/>
           <w:lang w:eastAsia="ja-JP"/>
@@ -1837,13 +1839,6 @@
           <w:docPartUnique/>
         </w:docPartObj>
       </w:sdtPr>
-      <w:sdtEndPr>
-        <w:rPr>
-          <w:rFonts w:ascii="Arial" w:hAnsi="Arial"/>
-          <w:i w:val="0"/>
-          <w:iCs w:val="0"/>
-        </w:rPr>
-      </w:sdtEndPr>
       <w:sdtContent>
         <w:p>
           <w:pPr>
@@ -1915,7 +1910,7 @@
             </w:rPr>
             <w:fldChar w:fldCharType="separate"/>
           </w:r>
-          <w:hyperlink w:anchor="_Toc134615179" w:history="1">
+          <w:hyperlink w:anchor="_Toc134646489" w:history="1">
             <w:r>
               <w:rPr>
                 <w:rStyle w:val="Hyperlink"/>
@@ -1962,7 +1957,7 @@
                 <w:noProof/>
                 <w:webHidden/>
               </w:rPr>
-              <w:instrText xml:space="preserve"> PAGEREF _Toc134615179 \h </w:instrText>
+              <w:instrText xml:space="preserve"> PAGEREF _Toc134646489 \h </w:instrText>
             </w:r>
             <w:r>
               <w:rPr>
@@ -2009,7 +2004,7 @@
               <w14:ligatures w14:val="standardContextual"/>
             </w:rPr>
           </w:pPr>
-          <w:hyperlink w:anchor="_Toc134615180" w:history="1">
+          <w:hyperlink w:anchor="_Toc134646490" w:history="1">
             <w:r>
               <w:rPr>
                 <w:rStyle w:val="Hyperlink"/>
@@ -2057,7 +2052,7 @@
                 <w:noProof/>
                 <w:webHidden/>
               </w:rPr>
-              <w:instrText xml:space="preserve"> PAGEREF _Toc134615180 \h </w:instrText>
+              <w:instrText xml:space="preserve"> PAGEREF _Toc134646490 \h </w:instrText>
             </w:r>
             <w:r>
               <w:rPr>
@@ -2104,7 +2099,7 @@
               <w14:ligatures w14:val="standardContextual"/>
             </w:rPr>
           </w:pPr>
-          <w:hyperlink w:anchor="_Toc134615181" w:history="1">
+          <w:hyperlink w:anchor="_Toc134646491" w:history="1">
             <w:r>
               <w:rPr>
                 <w:rStyle w:val="Hyperlink"/>
@@ -2151,7 +2146,7 @@
                 <w:noProof/>
                 <w:webHidden/>
               </w:rPr>
-              <w:instrText xml:space="preserve"> PAGEREF _Toc134615181 \h </w:instrText>
+              <w:instrText xml:space="preserve"> PAGEREF _Toc134646491 \h </w:instrText>
             </w:r>
             <w:r>
               <w:rPr>
@@ -2198,7 +2193,7 @@
               <w14:ligatures w14:val="standardContextual"/>
             </w:rPr>
           </w:pPr>
-          <w:hyperlink w:anchor="_Toc134615182" w:history="1">
+          <w:hyperlink w:anchor="_Toc134646492" w:history="1">
             <w:r>
               <w:rPr>
                 <w:rStyle w:val="Hyperlink"/>
@@ -2245,7 +2240,7 @@
                 <w:noProof/>
                 <w:webHidden/>
               </w:rPr>
-              <w:instrText xml:space="preserve"> PAGEREF _Toc134615182 \h </w:instrText>
+              <w:instrText xml:space="preserve"> PAGEREF _Toc134646492 \h </w:instrText>
             </w:r>
             <w:r>
               <w:rPr>
@@ -2292,7 +2287,7 @@
               <w14:ligatures w14:val="standardContextual"/>
             </w:rPr>
           </w:pPr>
-          <w:hyperlink w:anchor="_Toc134615183" w:history="1">
+          <w:hyperlink w:anchor="_Toc134646493" w:history="1">
             <w:r>
               <w:rPr>
                 <w:rStyle w:val="Hyperlink"/>
@@ -2339,7 +2334,7 @@
                 <w:noProof/>
                 <w:webHidden/>
               </w:rPr>
-              <w:instrText xml:space="preserve"> PAGEREF _Toc134615183 \h </w:instrText>
+              <w:instrText xml:space="preserve"> PAGEREF _Toc134646493 \h </w:instrText>
             </w:r>
             <w:r>
               <w:rPr>
@@ -2386,7 +2381,7 @@
               <w14:ligatures w14:val="standardContextual"/>
             </w:rPr>
           </w:pPr>
-          <w:hyperlink w:anchor="_Toc134615184" w:history="1">
+          <w:hyperlink w:anchor="_Toc134646494" w:history="1">
             <w:r>
               <w:rPr>
                 <w:rStyle w:val="Hyperlink"/>
@@ -2433,7 +2428,7 @@
                 <w:noProof/>
                 <w:webHidden/>
               </w:rPr>
-              <w:instrText xml:space="preserve"> PAGEREF _Toc134615184 \h </w:instrText>
+              <w:instrText xml:space="preserve"> PAGEREF _Toc134646494 \h </w:instrText>
             </w:r>
             <w:r>
               <w:rPr>
@@ -2480,7 +2475,7 @@
               <w14:ligatures w14:val="standardContextual"/>
             </w:rPr>
           </w:pPr>
-          <w:hyperlink w:anchor="_Toc134615185" w:history="1">
+          <w:hyperlink w:anchor="_Toc134646495" w:history="1">
             <w:r>
               <w:rPr>
                 <w:rStyle w:val="Hyperlink"/>
@@ -2527,7 +2522,7 @@
                 <w:noProof/>
                 <w:webHidden/>
               </w:rPr>
-              <w:instrText xml:space="preserve"> PAGEREF _Toc134615185 \h </w:instrText>
+              <w:instrText xml:space="preserve"> PAGEREF _Toc134646495 \h </w:instrText>
             </w:r>
             <w:r>
               <w:rPr>
@@ -2547,7 +2542,7 @@
                 <w:noProof/>
                 <w:webHidden/>
               </w:rPr>
-              <w:t>2</w:t>
+              <w:t>3</w:t>
             </w:r>
             <w:r>
               <w:rPr>
@@ -2574,7 +2569,7 @@
               <w14:ligatures w14:val="standardContextual"/>
             </w:rPr>
           </w:pPr>
-          <w:hyperlink w:anchor="_Toc134615186" w:history="1">
+          <w:hyperlink w:anchor="_Toc134646496" w:history="1">
             <w:r>
               <w:rPr>
                 <w:rStyle w:val="Hyperlink"/>
@@ -2621,7 +2616,7 @@
                 <w:noProof/>
                 <w:webHidden/>
               </w:rPr>
-              <w:instrText xml:space="preserve"> PAGEREF _Toc134615186 \h </w:instrText>
+              <w:instrText xml:space="preserve"> PAGEREF _Toc134646496 \h </w:instrText>
             </w:r>
             <w:r>
               <w:rPr>
@@ -2668,7 +2663,7 @@
               <w14:ligatures w14:val="standardContextual"/>
             </w:rPr>
           </w:pPr>
-          <w:hyperlink w:anchor="_Toc134615187" w:history="1">
+          <w:hyperlink w:anchor="_Toc134646497" w:history="1">
             <w:r>
               <w:rPr>
                 <w:rStyle w:val="Hyperlink"/>
@@ -2715,7 +2710,7 @@
                 <w:noProof/>
                 <w:webHidden/>
               </w:rPr>
-              <w:instrText xml:space="preserve"> PAGEREF _Toc134615187 \h </w:instrText>
+              <w:instrText xml:space="preserve"> PAGEREF _Toc134646497 \h </w:instrText>
             </w:r>
             <w:r>
               <w:rPr>
@@ -2762,7 +2757,7 @@
               <w14:ligatures w14:val="standardContextual"/>
             </w:rPr>
           </w:pPr>
-          <w:hyperlink w:anchor="_Toc134615188" w:history="1">
+          <w:hyperlink w:anchor="_Toc134646498" w:history="1">
             <w:r>
               <w:rPr>
                 <w:rStyle w:val="Hyperlink"/>
@@ -2809,7 +2804,7 @@
                 <w:noProof/>
                 <w:webHidden/>
               </w:rPr>
-              <w:instrText xml:space="preserve"> PAGEREF _Toc134615188 \h </w:instrText>
+              <w:instrText xml:space="preserve"> PAGEREF _Toc134646498 \h </w:instrText>
             </w:r>
             <w:r>
               <w:rPr>
@@ -2829,7 +2824,7 @@
                 <w:noProof/>
                 <w:webHidden/>
               </w:rPr>
-              <w:t>3</w:t>
+              <w:t>4</w:t>
             </w:r>
             <w:r>
               <w:rPr>
@@ -2856,7 +2851,7 @@
               <w14:ligatures w14:val="standardContextual"/>
             </w:rPr>
           </w:pPr>
-          <w:hyperlink w:anchor="_Toc134615189" w:history="1">
+          <w:hyperlink w:anchor="_Toc134646499" w:history="1">
             <w:r>
               <w:rPr>
                 <w:rStyle w:val="Hyperlink"/>
@@ -2903,7 +2898,7 @@
                 <w:noProof/>
                 <w:webHidden/>
               </w:rPr>
-              <w:instrText xml:space="preserve"> PAGEREF _Toc134615189 \h </w:instrText>
+              <w:instrText xml:space="preserve"> PAGEREF _Toc134646499 \h </w:instrText>
             </w:r>
             <w:r>
               <w:rPr>
@@ -2950,7 +2945,7 @@
               <w14:ligatures w14:val="standardContextual"/>
             </w:rPr>
           </w:pPr>
-          <w:hyperlink w:anchor="_Toc134615190" w:history="1">
+          <w:hyperlink w:anchor="_Toc134646500" w:history="1">
             <w:r>
               <w:rPr>
                 <w:rStyle w:val="Hyperlink"/>
@@ -2997,7 +2992,7 @@
                 <w:noProof/>
                 <w:webHidden/>
               </w:rPr>
-              <w:instrText xml:space="preserve"> PAGEREF _Toc134615190 \h </w:instrText>
+              <w:instrText xml:space="preserve"> PAGEREF _Toc134646500 \h </w:instrText>
             </w:r>
             <w:r>
               <w:rPr>
@@ -3044,7 +3039,7 @@
               <w14:ligatures w14:val="standardContextual"/>
             </w:rPr>
           </w:pPr>
-          <w:hyperlink w:anchor="_Toc134615191" w:history="1">
+          <w:hyperlink w:anchor="_Toc134646501" w:history="1">
             <w:r>
               <w:rPr>
                 <w:rStyle w:val="Hyperlink"/>
@@ -3091,7 +3086,7 @@
                 <w:noProof/>
                 <w:webHidden/>
               </w:rPr>
-              <w:instrText xml:space="preserve"> PAGEREF _Toc134615191 \h </w:instrText>
+              <w:instrText xml:space="preserve"> PAGEREF _Toc134646501 \h </w:instrText>
             </w:r>
             <w:r>
               <w:rPr>
@@ -3138,7 +3133,7 @@
               <w14:ligatures w14:val="standardContextual"/>
             </w:rPr>
           </w:pPr>
-          <w:hyperlink w:anchor="_Toc134615192" w:history="1">
+          <w:hyperlink w:anchor="_Toc134646502" w:history="1">
             <w:r>
               <w:rPr>
                 <w:rStyle w:val="Hyperlink"/>
@@ -3185,7 +3180,7 @@
                 <w:noProof/>
                 <w:webHidden/>
               </w:rPr>
-              <w:instrText xml:space="preserve"> PAGEREF _Toc134615192 \h </w:instrText>
+              <w:instrText xml:space="preserve"> PAGEREF _Toc134646502 \h </w:instrText>
             </w:r>
             <w:r>
               <w:rPr>
@@ -3231,7 +3226,7 @@
               <w14:ligatures w14:val="standardContextual"/>
             </w:rPr>
           </w:pPr>
-          <w:hyperlink w:anchor="_Toc134615193" w:history="1">
+          <w:hyperlink w:anchor="_Toc134646503" w:history="1">
             <w:r>
               <w:rPr>
                 <w:rStyle w:val="Hyperlink"/>
@@ -3259,7 +3254,7 @@
                 <w:noProof/>
                 <w:webHidden/>
               </w:rPr>
-              <w:instrText xml:space="preserve"> PAGEREF _Toc134615193 \h </w:instrText>
+              <w:instrText xml:space="preserve"> PAGEREF _Toc134646503 \h </w:instrText>
             </w:r>
             <w:r>
               <w:rPr>
@@ -3305,7 +3300,7 @@
               <w14:ligatures w14:val="standardContextual"/>
             </w:rPr>
           </w:pPr>
-          <w:hyperlink w:anchor="_Toc134615194" w:history="1">
+          <w:hyperlink w:anchor="_Toc134646504" w:history="1">
             <w:r>
               <w:rPr>
                 <w:rStyle w:val="Hyperlink"/>
@@ -3333,7 +3328,7 @@
                 <w:noProof/>
                 <w:webHidden/>
               </w:rPr>
-              <w:instrText xml:space="preserve"> PAGEREF _Toc134615194 \h </w:instrText>
+              <w:instrText xml:space="preserve"> PAGEREF _Toc134646504 \h </w:instrText>
             </w:r>
             <w:r>
               <w:rPr>
@@ -3379,7 +3374,7 @@
               <w14:ligatures w14:val="standardContextual"/>
             </w:rPr>
           </w:pPr>
-          <w:hyperlink w:anchor="_Toc134615195" w:history="1">
+          <w:hyperlink w:anchor="_Toc134646505" w:history="1">
             <w:r>
               <w:rPr>
                 <w:rStyle w:val="Hyperlink"/>
@@ -3407,7 +3402,7 @@
                 <w:noProof/>
                 <w:webHidden/>
               </w:rPr>
-              <w:instrText xml:space="preserve"> PAGEREF _Toc134615195 \h </w:instrText>
+              <w:instrText xml:space="preserve"> PAGEREF _Toc134646505 \h </w:instrText>
             </w:r>
             <w:r>
               <w:rPr>
@@ -3453,7 +3448,7 @@
               <w14:ligatures w14:val="standardContextual"/>
             </w:rPr>
           </w:pPr>
-          <w:hyperlink w:anchor="_Toc134615196" w:history="1">
+          <w:hyperlink w:anchor="_Toc134646506" w:history="1">
             <w:r>
               <w:rPr>
                 <w:rStyle w:val="Hyperlink"/>
@@ -3481,7 +3476,7 @@
                 <w:noProof/>
                 <w:webHidden/>
               </w:rPr>
-              <w:instrText xml:space="preserve"> PAGEREF _Toc134615196 \h </w:instrText>
+              <w:instrText xml:space="preserve"> PAGEREF _Toc134646506 \h </w:instrText>
             </w:r>
             <w:r>
               <w:rPr>
@@ -3527,7 +3522,7 @@
               <w14:ligatures w14:val="standardContextual"/>
             </w:rPr>
           </w:pPr>
-          <w:hyperlink w:anchor="_Toc134615197" w:history="1">
+          <w:hyperlink w:anchor="_Toc134646507" w:history="1">
             <w:r>
               <w:rPr>
                 <w:rStyle w:val="Hyperlink"/>
@@ -3555,7 +3550,7 @@
                 <w:noProof/>
                 <w:webHidden/>
               </w:rPr>
-              <w:instrText xml:space="preserve"> PAGEREF _Toc134615197 \h </w:instrText>
+              <w:instrText xml:space="preserve"> PAGEREF _Toc134646507 \h </w:instrText>
             </w:r>
             <w:r>
               <w:rPr>
@@ -3601,7 +3596,7 @@
               <w14:ligatures w14:val="standardContextual"/>
             </w:rPr>
           </w:pPr>
-          <w:hyperlink w:anchor="_Toc134615198" w:history="1">
+          <w:hyperlink w:anchor="_Toc134646508" w:history="1">
             <w:r>
               <w:rPr>
                 <w:rStyle w:val="Hyperlink"/>
@@ -3629,7 +3624,7 @@
                 <w:noProof/>
                 <w:webHidden/>
               </w:rPr>
-              <w:instrText xml:space="preserve"> PAGEREF _Toc134615198 \h </w:instrText>
+              <w:instrText xml:space="preserve"> PAGEREF _Toc134646508 \h </w:instrText>
             </w:r>
             <w:r>
               <w:rPr>
@@ -3675,7 +3670,7 @@
               <w14:ligatures w14:val="standardContextual"/>
             </w:rPr>
           </w:pPr>
-          <w:hyperlink w:anchor="_Toc134615199" w:history="1">
+          <w:hyperlink w:anchor="_Toc134646509" w:history="1">
             <w:r>
               <w:rPr>
                 <w:rStyle w:val="Hyperlink"/>
@@ -3703,7 +3698,7 @@
                 <w:noProof/>
                 <w:webHidden/>
               </w:rPr>
-              <w:instrText xml:space="preserve"> PAGEREF _Toc134615199 \h </w:instrText>
+              <w:instrText xml:space="preserve"> PAGEREF _Toc134646509 \h </w:instrText>
             </w:r>
             <w:r>
               <w:rPr>
@@ -3749,7 +3744,7 @@
               <w14:ligatures w14:val="standardContextual"/>
             </w:rPr>
           </w:pPr>
-          <w:hyperlink w:anchor="_Toc134615200" w:history="1">
+          <w:hyperlink w:anchor="_Toc134646510" w:history="1">
             <w:r>
               <w:rPr>
                 <w:rStyle w:val="Hyperlink"/>
@@ -3777,7 +3772,7 @@
                 <w:noProof/>
                 <w:webHidden/>
               </w:rPr>
-              <w:instrText xml:space="preserve"> PAGEREF _Toc134615200 \h </w:instrText>
+              <w:instrText xml:space="preserve"> PAGEREF _Toc134646510 \h </w:instrText>
             </w:r>
             <w:r>
               <w:rPr>
@@ -3823,7 +3818,7 @@
               <w14:ligatures w14:val="standardContextual"/>
             </w:rPr>
           </w:pPr>
-          <w:hyperlink w:anchor="_Toc134615201" w:history="1">
+          <w:hyperlink w:anchor="_Toc134646511" w:history="1">
             <w:r>
               <w:rPr>
                 <w:rStyle w:val="Hyperlink"/>
@@ -3851,7 +3846,7 @@
                 <w:noProof/>
                 <w:webHidden/>
               </w:rPr>
-              <w:instrText xml:space="preserve"> PAGEREF _Toc134615201 \h </w:instrText>
+              <w:instrText xml:space="preserve"> PAGEREF _Toc134646511 \h </w:instrText>
             </w:r>
             <w:r>
               <w:rPr>
@@ -3897,7 +3892,7 @@
               <w14:ligatures w14:val="standardContextual"/>
             </w:rPr>
           </w:pPr>
-          <w:hyperlink w:anchor="_Toc134615202" w:history="1">
+          <w:hyperlink w:anchor="_Toc134646512" w:history="1">
             <w:r>
               <w:rPr>
                 <w:rStyle w:val="Hyperlink"/>
@@ -3925,7 +3920,7 @@
                 <w:noProof/>
                 <w:webHidden/>
               </w:rPr>
-              <w:instrText xml:space="preserve"> PAGEREF _Toc134615202 \h </w:instrText>
+              <w:instrText xml:space="preserve"> PAGEREF _Toc134646512 \h </w:instrText>
             </w:r>
             <w:r>
               <w:rPr>
@@ -3971,7 +3966,7 @@
               <w14:ligatures w14:val="standardContextual"/>
             </w:rPr>
           </w:pPr>
-          <w:hyperlink w:anchor="_Toc134615203" w:history="1">
+          <w:hyperlink w:anchor="_Toc134646513" w:history="1">
             <w:r>
               <w:rPr>
                 <w:rStyle w:val="Hyperlink"/>
@@ -3999,7 +3994,7 @@
                 <w:noProof/>
                 <w:webHidden/>
               </w:rPr>
-              <w:instrText xml:space="preserve"> PAGEREF _Toc134615203 \h </w:instrText>
+              <w:instrText xml:space="preserve"> PAGEREF _Toc134646513 \h </w:instrText>
             </w:r>
             <w:r>
               <w:rPr>
@@ -4045,7 +4040,7 @@
               <w14:ligatures w14:val="standardContextual"/>
             </w:rPr>
           </w:pPr>
-          <w:hyperlink w:anchor="_Toc134615204" w:history="1">
+          <w:hyperlink w:anchor="_Toc134646514" w:history="1">
             <w:r>
               <w:rPr>
                 <w:rStyle w:val="Hyperlink"/>
@@ -4073,7 +4068,7 @@
                 <w:noProof/>
                 <w:webHidden/>
               </w:rPr>
-              <w:instrText xml:space="preserve"> PAGEREF _Toc134615204 \h </w:instrText>
+              <w:instrText xml:space="preserve"> PAGEREF _Toc134646514 \h </w:instrText>
             </w:r>
             <w:r>
               <w:rPr>
@@ -4145,7 +4140,7 @@
           <w:lang w:val="en-GB"/>
         </w:rPr>
       </w:pPr>
-      <w:bookmarkStart w:id="1" w:name="_Toc134615179"/>
+      <w:bookmarkStart w:id="1" w:name="_Toc134646489"/>
       <w:r>
         <w:rPr>
           <w:lang w:val="en-GB"/>
@@ -4225,57 +4220,16 @@
           <w:rFonts w:cs="Arial"/>
           <w:lang w:val="en-US"/>
         </w:rPr>
-        <w:t xml:space="preserve"> or an existing device can be imported from a file. The tests should check whether the customer's requirements for the software are fulfilled. The requirements are taken over here from the SRS </w:t>
-      </w:r>
-      <w:r>
-        <w:rPr>
-          <w:rFonts w:cs="Arial"/>
-          <w:lang w:val="en-US"/>
-        </w:rPr>
-        <w:t>(</w:t>
-      </w:r>
-      <w:r>
-        <w:fldChar w:fldCharType="begin"/>
-      </w:r>
-      <w:r>
-        <w:instrText>HYPERLINK "https://github.com/robinziegler/TINF21C_Team4_Modelling_Wizard_Improvements/wiki/Software-Requirements-Specification-%5BSRS%5D"</w:instrText>
-      </w:r>
-      <w:r>
-        <w:fldChar w:fldCharType="separate"/>
-      </w:r>
-      <w:r>
-        <w:rPr>
-          <w:lang w:val="en-US"/>
-        </w:rPr>
-        <w:t>Sys</w:t>
-      </w:r>
-      <w:r>
-        <w:rPr>
-          <w:lang w:val="en-US"/>
-        </w:rPr>
-        <w:t>t</w:t>
-      </w:r>
-      <w:r>
-        <w:rPr>
-          <w:lang w:val="en-US"/>
-        </w:rPr>
-        <w:t>em Requirements Specific</w:t>
-      </w:r>
-      <w:r>
-        <w:rPr>
-          <w:lang w:val="en-US"/>
-        </w:rPr>
-        <w:t>a</w:t>
-      </w:r>
-      <w:r>
-        <w:rPr>
-          <w:lang w:val="en-US"/>
-        </w:rPr>
-        <w:t>tion</w:t>
-      </w:r>
-      <w:r>
-        <w:fldChar w:fldCharType="end"/>
-      </w:r>
+        <w:t xml:space="preserve"> or an existing device can be imported from a file. The tests should check whether the customer's requirements for the software are fulfilled. The requirements are taken over here from the SRS (</w:t>
+      </w:r>
+      <w:hyperlink r:id="rId25" w:history="1">
+        <w:r>
+          <w:rPr>
+            <w:lang w:val="en-US"/>
+          </w:rPr>
+          <w:t>System Requirements Specification</w:t>
+        </w:r>
+      </w:hyperlink>
       <w:r>
         <w:rPr>
           <w:rFonts w:cs="Arial"/>
@@ -4305,7 +4259,7 @@
           <w:lang w:val="en-US"/>
         </w:rPr>
       </w:pPr>
-      <w:bookmarkStart w:id="2" w:name="_Toc134615180"/>
+      <w:bookmarkStart w:id="2" w:name="_Toc134646490"/>
       <w:r>
         <w:rPr>
           <w:lang w:val="en-US"/>
@@ -4349,7 +4303,7 @@
         </w:rPr>
         <w:t xml:space="preserve"> STR (</w:t>
       </w:r>
-      <w:hyperlink r:id="rId25" w:history="1">
+      <w:hyperlink r:id="rId26" w:history="1">
         <w:r>
           <w:rPr>
             <w:lang w:val="en-US"/>
@@ -4391,7 +4345,7 @@
           <w:lang w:val="en-US"/>
         </w:rPr>
       </w:pPr>
-      <w:bookmarkStart w:id="3" w:name="_Toc134615181"/>
+      <w:bookmarkStart w:id="3" w:name="_Toc134646491"/>
       <w:r>
         <w:rPr>
           <w:lang w:val="en-US"/>
@@ -4584,12 +4538,6 @@
           <w:lang w:val="en-US"/>
         </w:rPr>
         <w:tab/>
-      </w:r>
-      <w:r>
-        <w:rPr>
-          <w:rFonts w:ascii="Arial" w:hAnsi="Arial" w:cs="Arial"/>
-          <w:lang w:val="en-US"/>
-        </w:rPr>
         <w:t>Requirement</w:t>
       </w:r>
     </w:p>
@@ -4611,7 +4559,7 @@
           <w:lang w:val="en-US"/>
         </w:rPr>
       </w:pPr>
-      <w:bookmarkStart w:id="6" w:name="_Toc134615182"/>
+      <w:bookmarkStart w:id="6" w:name="_Toc134646492"/>
       <w:r>
         <w:rPr>
           <w:lang w:val="en-US"/>
@@ -4885,7 +4833,7 @@
           <w:lang w:val="en-US"/>
         </w:rPr>
       </w:pPr>
-      <w:bookmarkStart w:id="7" w:name="_Toc134615183"/>
+      <w:bookmarkStart w:id="7" w:name="_Toc134646493"/>
       <w:r>
         <w:rPr>
           <w:lang w:val="en-US"/>
@@ -4936,10 +4884,10 @@
         <w:tblLook w:val="04A0" w:firstRow="1" w:lastRow="0" w:firstColumn="1" w:lastColumn="0" w:noHBand="0" w:noVBand="1"/>
       </w:tblPr>
       <w:tblGrid>
-        <w:gridCol w:w="2806"/>
-        <w:gridCol w:w="3662"/>
+        <w:gridCol w:w="2809"/>
+        <w:gridCol w:w="3660"/>
         <w:gridCol w:w="1057"/>
-        <w:gridCol w:w="1537"/>
+        <w:gridCol w:w="1536"/>
       </w:tblGrid>
       <w:tr>
         <w:trPr>
@@ -4947,7 +4895,7 @@
         </w:trPr>
         <w:tc>
           <w:tcPr>
-            <w:tcW w:w="2830" w:type="dxa"/>
+            <w:tcW w:w="2809" w:type="dxa"/>
             <w:shd w:val="clear" w:color="auto" w:fill="A6A6A6" w:themeFill="background1" w:themeFillShade="A6"/>
             <w:vAlign w:val="center"/>
           </w:tcPr>
@@ -4972,7 +4920,7 @@
         </w:tc>
         <w:tc>
           <w:tcPr>
-            <w:tcW w:w="3693" w:type="dxa"/>
+            <w:tcW w:w="3660" w:type="dxa"/>
             <w:shd w:val="clear" w:color="auto" w:fill="A6A6A6" w:themeFill="background1" w:themeFillShade="A6"/>
             <w:vAlign w:val="center"/>
           </w:tcPr>
@@ -4997,7 +4945,7 @@
         </w:tc>
         <w:tc>
           <w:tcPr>
-            <w:tcW w:w="990" w:type="dxa"/>
+            <w:tcW w:w="1057" w:type="dxa"/>
             <w:shd w:val="clear" w:color="auto" w:fill="A6A6A6" w:themeFill="background1" w:themeFillShade="A6"/>
             <w:vAlign w:val="center"/>
           </w:tcPr>
@@ -5038,7 +4986,7 @@
         </w:tc>
         <w:tc>
           <w:tcPr>
-            <w:tcW w:w="1549" w:type="dxa"/>
+            <w:tcW w:w="1536" w:type="dxa"/>
             <w:shd w:val="clear" w:color="auto" w:fill="A6A6A6" w:themeFill="background1" w:themeFillShade="A6"/>
             <w:vAlign w:val="center"/>
           </w:tcPr>
@@ -5084,7 +5032,7 @@
         </w:trPr>
         <w:tc>
           <w:tcPr>
-            <w:tcW w:w="2830" w:type="dxa"/>
+            <w:tcW w:w="2809" w:type="dxa"/>
           </w:tcPr>
           <w:p>
             <w:pPr>
@@ -5097,13 +5045,25 @@
               <w:rPr>
                 <w:lang w:val="en-US"/>
               </w:rPr>
-              <w:t>LF10: Import</w:t>
-            </w:r>
-          </w:p>
-        </w:tc>
-        <w:tc>
-          <w:tcPr>
-            <w:tcW w:w="3693" w:type="dxa"/>
+              <w:t>LF1</w:t>
+            </w:r>
+            <w:r>
+              <w:rPr>
+                <w:lang w:val="en-US"/>
+              </w:rPr>
+              <w:t>1</w:t>
+            </w:r>
+            <w:r>
+              <w:rPr>
+                <w:lang w:val="en-US"/>
+              </w:rPr>
+              <w:t>: Import</w:t>
+            </w:r>
+          </w:p>
+        </w:tc>
+        <w:tc>
+          <w:tcPr>
+            <w:tcW w:w="3660" w:type="dxa"/>
           </w:tcPr>
           <w:p>
             <w:pPr>
@@ -5122,7 +5082,7 @@
         </w:tc>
         <w:tc>
           <w:tcPr>
-            <w:tcW w:w="990" w:type="dxa"/>
+            <w:tcW w:w="1057" w:type="dxa"/>
           </w:tcPr>
           <w:p>
             <w:pPr>
@@ -5141,7 +5101,7 @@
         </w:tc>
         <w:tc>
           <w:tcPr>
-            <w:tcW w:w="1549" w:type="dxa"/>
+            <w:tcW w:w="1536" w:type="dxa"/>
           </w:tcPr>
           <w:p>
             <w:pPr>
@@ -5171,7 +5131,7 @@
         </w:trPr>
         <w:tc>
           <w:tcPr>
-            <w:tcW w:w="2830" w:type="dxa"/>
+            <w:tcW w:w="2809" w:type="dxa"/>
           </w:tcPr>
           <w:p>
             <w:pPr>
@@ -5190,7 +5150,13 @@
               <w:rPr>
                 <w:lang w:val="en-US"/>
               </w:rPr>
-              <w:t>20:</w:t>
+              <w:t>12</w:t>
+            </w:r>
+            <w:r>
+              <w:rPr>
+                <w:lang w:val="en-US"/>
+              </w:rPr>
+              <w:t>:</w:t>
             </w:r>
           </w:p>
           <w:p>
@@ -5222,7 +5188,7 @@
         </w:tc>
         <w:tc>
           <w:tcPr>
-            <w:tcW w:w="3693" w:type="dxa"/>
+            <w:tcW w:w="3660" w:type="dxa"/>
           </w:tcPr>
           <w:p>
             <w:pPr>
@@ -5247,7 +5213,7 @@
         </w:tc>
         <w:tc>
           <w:tcPr>
-            <w:tcW w:w="990" w:type="dxa"/>
+            <w:tcW w:w="1057" w:type="dxa"/>
           </w:tcPr>
           <w:p>
             <w:pPr>
@@ -5266,7 +5232,7 @@
         </w:tc>
         <w:tc>
           <w:tcPr>
-            <w:tcW w:w="1549" w:type="dxa"/>
+            <w:tcW w:w="1536" w:type="dxa"/>
           </w:tcPr>
           <w:p>
             <w:pPr>
@@ -5316,7 +5282,7 @@
         </w:trPr>
         <w:tc>
           <w:tcPr>
-            <w:tcW w:w="2830" w:type="dxa"/>
+            <w:tcW w:w="2809" w:type="dxa"/>
           </w:tcPr>
           <w:p>
             <w:pPr>
@@ -5329,7 +5295,19 @@
               <w:rPr>
                 <w:lang w:val="en-US"/>
               </w:rPr>
-              <w:t>LF30:</w:t>
+              <w:t>LF</w:t>
+            </w:r>
+            <w:r>
+              <w:rPr>
+                <w:lang w:val="en-US"/>
+              </w:rPr>
+              <w:t>13</w:t>
+            </w:r>
+            <w:r>
+              <w:rPr>
+                <w:lang w:val="en-US"/>
+              </w:rPr>
+              <w:t>:</w:t>
             </w:r>
           </w:p>
           <w:p>
@@ -5369,7 +5347,7 @@
         </w:tc>
         <w:tc>
           <w:tcPr>
-            <w:tcW w:w="3693" w:type="dxa"/>
+            <w:tcW w:w="3660" w:type="dxa"/>
           </w:tcPr>
           <w:p>
             <w:pPr>
@@ -5402,7 +5380,7 @@
         </w:tc>
         <w:tc>
           <w:tcPr>
-            <w:tcW w:w="990" w:type="dxa"/>
+            <w:tcW w:w="1057" w:type="dxa"/>
           </w:tcPr>
           <w:p>
             <w:pPr>
@@ -5421,7 +5399,7 @@
         </w:tc>
         <w:tc>
           <w:tcPr>
-            <w:tcW w:w="1549" w:type="dxa"/>
+            <w:tcW w:w="1536" w:type="dxa"/>
           </w:tcPr>
           <w:p>
             <w:pPr>
@@ -5445,7 +5423,7 @@
         </w:trPr>
         <w:tc>
           <w:tcPr>
-            <w:tcW w:w="2830" w:type="dxa"/>
+            <w:tcW w:w="2809" w:type="dxa"/>
           </w:tcPr>
           <w:p>
             <w:pPr>
@@ -5459,7 +5437,7 @@
                 <w:lang w:val="en-US"/>
               </w:rPr>
               <w:lastRenderedPageBreak/>
-              <w:t>LF40:</w:t>
+              <w:t>LF14</w:t>
             </w:r>
           </w:p>
           <w:p>
@@ -5473,13 +5451,13 @@
               <w:rPr>
                 <w:lang w:val="en-US"/>
               </w:rPr>
-              <w:t>GUI</w:t>
-            </w:r>
-          </w:p>
-        </w:tc>
-        <w:tc>
-          <w:tcPr>
-            <w:tcW w:w="3693" w:type="dxa"/>
+              <w:t>Edit device</w:t>
+            </w:r>
+          </w:p>
+        </w:tc>
+        <w:tc>
+          <w:tcPr>
+            <w:tcW w:w="3660" w:type="dxa"/>
           </w:tcPr>
           <w:p>
             <w:pPr>
@@ -5492,25 +5470,13 @@
               <w:rPr>
                 <w:lang w:val="en-US"/>
               </w:rPr>
-              <w:t>Display a GUI</w:t>
-            </w:r>
-            <w:r>
-              <w:rPr>
-                <w:lang w:val="en-US"/>
-              </w:rPr>
-              <w:t xml:space="preserve"> and accept user input</w:t>
-            </w:r>
-            <w:r>
-              <w:rPr>
-                <w:lang w:val="en-US"/>
-              </w:rPr>
-              <w:t xml:space="preserve">. </w:t>
-            </w:r>
-          </w:p>
-        </w:tc>
-        <w:tc>
-          <w:tcPr>
-            <w:tcW w:w="990" w:type="dxa"/>
+              <w:t>Edit the attributes of a device</w:t>
+            </w:r>
+          </w:p>
+        </w:tc>
+        <w:tc>
+          <w:tcPr>
+            <w:tcW w:w="1057" w:type="dxa"/>
           </w:tcPr>
           <w:p>
             <w:pPr>
@@ -5529,7 +5495,7 @@
         </w:tc>
         <w:tc>
           <w:tcPr>
-            <w:tcW w:w="1549" w:type="dxa"/>
+            <w:tcW w:w="1536" w:type="dxa"/>
           </w:tcPr>
           <w:p>
             <w:pPr>
@@ -5542,13 +5508,7 @@
               <w:rPr>
                 <w:lang w:val="en-US"/>
               </w:rPr>
-              <w:t>TS-00</w:t>
-            </w:r>
-            <w:r>
-              <w:rPr>
-                <w:lang w:val="en-US"/>
-              </w:rPr>
-              <w:t>1</w:t>
+              <w:t>TS-001</w:t>
             </w:r>
           </w:p>
         </w:tc>
@@ -5559,7 +5519,7 @@
         </w:trPr>
         <w:tc>
           <w:tcPr>
-            <w:tcW w:w="2830" w:type="dxa"/>
+            <w:tcW w:w="2809" w:type="dxa"/>
           </w:tcPr>
           <w:p>
             <w:pPr>
@@ -5572,7 +5532,7 @@
               <w:rPr>
                 <w:lang w:val="en-US"/>
               </w:rPr>
-              <w:t>LF50:</w:t>
+              <w:t>LF15</w:t>
             </w:r>
           </w:p>
           <w:p>
@@ -5586,13 +5546,13 @@
               <w:rPr>
                 <w:lang w:val="en-US"/>
               </w:rPr>
-              <w:t>Display device in a readable way</w:t>
-            </w:r>
-          </w:p>
-        </w:tc>
-        <w:tc>
-          <w:tcPr>
-            <w:tcW w:w="3693" w:type="dxa"/>
+              <w:t>Create device</w:t>
+            </w:r>
+          </w:p>
+        </w:tc>
+        <w:tc>
+          <w:tcPr>
+            <w:tcW w:w="3660" w:type="dxa"/>
           </w:tcPr>
           <w:p>
             <w:pPr>
@@ -5605,43 +5565,13 @@
               <w:rPr>
                 <w:lang w:val="en-US"/>
               </w:rPr>
-              <w:t xml:space="preserve">Display the </w:t>
-            </w:r>
-            <w:r>
-              <w:rPr>
-                <w:lang w:val="en-US"/>
-              </w:rPr>
-              <w:t>attributes</w:t>
-            </w:r>
-            <w:r>
-              <w:rPr>
-                <w:lang w:val="en-US"/>
-              </w:rPr>
-              <w:t xml:space="preserve"> of </w:t>
-            </w:r>
-            <w:r>
-              <w:rPr>
-                <w:lang w:val="en-US"/>
-              </w:rPr>
-              <w:t>selected device</w:t>
-            </w:r>
-            <w:r>
-              <w:rPr>
-                <w:lang w:val="en-US"/>
-              </w:rPr>
-              <w:t>.</w:t>
-            </w:r>
-            <w:r>
-              <w:rPr>
-                <w:lang w:val="en-US"/>
-              </w:rPr>
-              <w:br/>
-            </w:r>
-          </w:p>
-        </w:tc>
-        <w:tc>
-          <w:tcPr>
-            <w:tcW w:w="990" w:type="dxa"/>
+              <w:t>Create an own device by the imports from the libraries</w:t>
+            </w:r>
+          </w:p>
+        </w:tc>
+        <w:tc>
+          <w:tcPr>
+            <w:tcW w:w="1057" w:type="dxa"/>
           </w:tcPr>
           <w:p>
             <w:pPr>
@@ -5660,7 +5590,7 @@
         </w:tc>
         <w:tc>
           <w:tcPr>
-            <w:tcW w:w="1549" w:type="dxa"/>
+            <w:tcW w:w="1536" w:type="dxa"/>
           </w:tcPr>
           <w:p>
             <w:pPr>
@@ -5673,13 +5603,7 @@
               <w:rPr>
                 <w:lang w:val="en-US"/>
               </w:rPr>
-              <w:t>TS-00</w:t>
-            </w:r>
-            <w:r>
-              <w:rPr>
-                <w:lang w:val="en-US"/>
-              </w:rPr>
-              <w:t>1</w:t>
+              <w:t>TS-001</w:t>
             </w:r>
           </w:p>
         </w:tc>
@@ -5690,7 +5614,7 @@
         </w:trPr>
         <w:tc>
           <w:tcPr>
-            <w:tcW w:w="2830" w:type="dxa"/>
+            <w:tcW w:w="2809" w:type="dxa"/>
           </w:tcPr>
           <w:p>
             <w:pPr>
@@ -5703,7 +5627,7 @@
               <w:rPr>
                 <w:lang w:val="en-US"/>
               </w:rPr>
-              <w:t xml:space="preserve">LF60: </w:t>
+              <w:t>LF16</w:t>
             </w:r>
           </w:p>
           <w:p>
@@ -5717,13 +5641,13 @@
               <w:rPr>
                 <w:lang w:val="en-US"/>
               </w:rPr>
-              <w:t>Edit device</w:t>
-            </w:r>
-          </w:p>
-        </w:tc>
-        <w:tc>
-          <w:tcPr>
-            <w:tcW w:w="3693" w:type="dxa"/>
+              <w:t>Export device</w:t>
+            </w:r>
+          </w:p>
+        </w:tc>
+        <w:tc>
+          <w:tcPr>
+            <w:tcW w:w="3660" w:type="dxa"/>
           </w:tcPr>
           <w:p>
             <w:pPr>
@@ -5736,19 +5660,19 @@
               <w:rPr>
                 <w:lang w:val="en-US"/>
               </w:rPr>
-              <w:t>Edit the attributes of a device</w:t>
-            </w:r>
-            <w:r>
-              <w:rPr>
-                <w:lang w:val="en-US"/>
-              </w:rPr>
-              <w:t>.</w:t>
-            </w:r>
-          </w:p>
-        </w:tc>
-        <w:tc>
-          <w:tcPr>
-            <w:tcW w:w="990" w:type="dxa"/>
+              <w:t>Save created device into fil</w:t>
+            </w:r>
+            <w:r>
+              <w:rPr>
+                <w:lang w:val="en-US"/>
+              </w:rPr>
+              <w:t>e</w:t>
+            </w:r>
+          </w:p>
+        </w:tc>
+        <w:tc>
+          <w:tcPr>
+            <w:tcW w:w="1057" w:type="dxa"/>
           </w:tcPr>
           <w:p>
             <w:pPr>
@@ -5767,7 +5691,7 @@
         </w:tc>
         <w:tc>
           <w:tcPr>
-            <w:tcW w:w="1549" w:type="dxa"/>
+            <w:tcW w:w="1536" w:type="dxa"/>
           </w:tcPr>
           <w:p>
             <w:pPr>
@@ -5780,13 +5704,7 @@
               <w:rPr>
                 <w:lang w:val="en-US"/>
               </w:rPr>
-              <w:t>TS-00</w:t>
-            </w:r>
-            <w:r>
-              <w:rPr>
-                <w:lang w:val="en-US"/>
-              </w:rPr>
-              <w:t>1</w:t>
+              <w:t>TS-002</w:t>
             </w:r>
           </w:p>
         </w:tc>
@@ -5797,7 +5715,7 @@
         </w:trPr>
         <w:tc>
           <w:tcPr>
-            <w:tcW w:w="2830" w:type="dxa"/>
+            <w:tcW w:w="2809" w:type="dxa"/>
           </w:tcPr>
           <w:p>
             <w:pPr>
@@ -5810,7 +5728,7 @@
               <w:rPr>
                 <w:lang w:val="en-US"/>
               </w:rPr>
-              <w:t>LF70:</w:t>
+              <w:t>NF11</w:t>
             </w:r>
           </w:p>
           <w:p>
@@ -5824,13 +5742,13 @@
               <w:rPr>
                 <w:lang w:val="en-US"/>
               </w:rPr>
-              <w:t>Create device</w:t>
-            </w:r>
-          </w:p>
-        </w:tc>
-        <w:tc>
-          <w:tcPr>
-            <w:tcW w:w="3693" w:type="dxa"/>
+              <w:t>GUI</w:t>
+            </w:r>
+          </w:p>
+        </w:tc>
+        <w:tc>
+          <w:tcPr>
+            <w:tcW w:w="3660" w:type="dxa"/>
           </w:tcPr>
           <w:p>
             <w:pPr>
@@ -5843,31 +5761,13 @@
               <w:rPr>
                 <w:lang w:val="en-US"/>
               </w:rPr>
-              <w:t xml:space="preserve">Create </w:t>
-            </w:r>
-            <w:r>
-              <w:rPr>
-                <w:lang w:val="en-US"/>
-              </w:rPr>
-              <w:t>a</w:t>
-            </w:r>
-            <w:r>
-              <w:rPr>
-                <w:lang w:val="en-US"/>
-              </w:rPr>
-              <w:t>n</w:t>
-            </w:r>
-            <w:r>
-              <w:rPr>
-                <w:lang w:val="en-US"/>
-              </w:rPr>
-              <w:t xml:space="preserve"> own device by the imports from the libraries.</w:t>
-            </w:r>
-          </w:p>
-        </w:tc>
-        <w:tc>
-          <w:tcPr>
-            <w:tcW w:w="990" w:type="dxa"/>
+              <w:t>Display a GUI and accept user input.</w:t>
+            </w:r>
+          </w:p>
+        </w:tc>
+        <w:tc>
+          <w:tcPr>
+            <w:tcW w:w="1057" w:type="dxa"/>
           </w:tcPr>
           <w:p>
             <w:pPr>
@@ -5886,7 +5786,7 @@
         </w:tc>
         <w:tc>
           <w:tcPr>
-            <w:tcW w:w="1549" w:type="dxa"/>
+            <w:tcW w:w="1536" w:type="dxa"/>
           </w:tcPr>
           <w:p>
             <w:pPr>
@@ -5899,13 +5799,7 @@
               <w:rPr>
                 <w:lang w:val="en-US"/>
               </w:rPr>
-              <w:t>TS-00</w:t>
-            </w:r>
-            <w:r>
-              <w:rPr>
-                <w:lang w:val="en-US"/>
-              </w:rPr>
-              <w:t>1</w:t>
+              <w:t>TS-001</w:t>
             </w:r>
           </w:p>
         </w:tc>
@@ -5916,7 +5810,7 @@
         </w:trPr>
         <w:tc>
           <w:tcPr>
-            <w:tcW w:w="2830" w:type="dxa"/>
+            <w:tcW w:w="2809" w:type="dxa"/>
           </w:tcPr>
           <w:p>
             <w:pPr>
@@ -5929,7 +5823,7 @@
               <w:rPr>
                 <w:lang w:val="en-US"/>
               </w:rPr>
-              <w:t>LF80:</w:t>
+              <w:t>NF12</w:t>
             </w:r>
           </w:p>
           <w:p>
@@ -5943,13 +5837,13 @@
               <w:rPr>
                 <w:lang w:val="en-US"/>
               </w:rPr>
-              <w:t>Export device</w:t>
-            </w:r>
-          </w:p>
-        </w:tc>
-        <w:tc>
-          <w:tcPr>
-            <w:tcW w:w="3693" w:type="dxa"/>
+              <w:t>Display device in a readable way</w:t>
+            </w:r>
+          </w:p>
+        </w:tc>
+        <w:tc>
+          <w:tcPr>
+            <w:tcW w:w="3660" w:type="dxa"/>
           </w:tcPr>
           <w:p>
             <w:pPr>
@@ -5962,19 +5856,13 @@
               <w:rPr>
                 <w:lang w:val="en-US"/>
               </w:rPr>
-              <w:t>Save created device into file</w:t>
-            </w:r>
-            <w:r>
-              <w:rPr>
-                <w:lang w:val="en-US"/>
-              </w:rPr>
-              <w:t xml:space="preserve">. </w:t>
-            </w:r>
-          </w:p>
-        </w:tc>
-        <w:tc>
-          <w:tcPr>
-            <w:tcW w:w="990" w:type="dxa"/>
+              <w:t>Display the attributes of selected device.</w:t>
+            </w:r>
+          </w:p>
+        </w:tc>
+        <w:tc>
+          <w:tcPr>
+            <w:tcW w:w="1057" w:type="dxa"/>
           </w:tcPr>
           <w:p>
             <w:pPr>
@@ -5993,7 +5881,7 @@
         </w:tc>
         <w:tc>
           <w:tcPr>
-            <w:tcW w:w="1549" w:type="dxa"/>
+            <w:tcW w:w="1536" w:type="dxa"/>
           </w:tcPr>
           <w:p>
             <w:pPr>
@@ -6006,13 +5894,462 @@
               <w:rPr>
                 <w:lang w:val="en-US"/>
               </w:rPr>
-              <w:t>TS-00</w:t>
-            </w:r>
-            <w:r>
-              <w:rPr>
-                <w:lang w:val="en-US"/>
-              </w:rPr>
-              <w:t>2</w:t>
+              <w:t>TS-001</w:t>
+            </w:r>
+          </w:p>
+        </w:tc>
+      </w:tr>
+      <w:tr>
+        <w:trPr>
+          <w:trHeight w:val="743"/>
+        </w:trPr>
+        <w:tc>
+          <w:tcPr>
+            <w:tcW w:w="2809" w:type="dxa"/>
+          </w:tcPr>
+          <w:p>
+            <w:pPr>
+              <w:jc w:val="center"/>
+              <w:rPr>
+                <w:lang w:val="en-US"/>
+              </w:rPr>
+            </w:pPr>
+            <w:r>
+              <w:rPr>
+                <w:lang w:val="en-US"/>
+              </w:rPr>
+              <w:t>NF13</w:t>
+            </w:r>
+          </w:p>
+          <w:p>
+            <w:pPr>
+              <w:jc w:val="center"/>
+              <w:rPr>
+                <w:lang w:val="en-US"/>
+              </w:rPr>
+            </w:pPr>
+            <w:r>
+              <w:rPr>
+                <w:lang w:val="en-US"/>
+              </w:rPr>
+              <w:t>Easy Mode</w:t>
+            </w:r>
+          </w:p>
+        </w:tc>
+        <w:tc>
+          <w:tcPr>
+            <w:tcW w:w="3660" w:type="dxa"/>
+          </w:tcPr>
+          <w:p>
+            <w:pPr>
+              <w:jc w:val="center"/>
+              <w:rPr>
+                <w:lang w:val="en-US"/>
+              </w:rPr>
+            </w:pPr>
+            <w:r>
+              <w:rPr>
+                <w:lang w:val="en-US"/>
+              </w:rPr>
+              <w:t>Only show a minimal view of attributes information</w:t>
+            </w:r>
+          </w:p>
+        </w:tc>
+        <w:tc>
+          <w:tcPr>
+            <w:tcW w:w="2593" w:type="dxa"/>
+            <w:gridSpan w:val="2"/>
+          </w:tcPr>
+          <w:p>
+            <w:pPr>
+              <w:jc w:val="center"/>
+              <w:rPr>
+                <w:lang w:val="en-US"/>
+              </w:rPr>
+            </w:pPr>
+            <w:r>
+              <w:rPr>
+                <w:lang w:val="en-US"/>
+              </w:rPr>
+              <w:t>*</w:t>
+            </w:r>
+            <w:proofErr w:type="gramStart"/>
+            <w:r>
+              <w:rPr>
+                <w:lang w:val="en-US"/>
+              </w:rPr>
+              <w:t>not</w:t>
+            </w:r>
+            <w:proofErr w:type="gramEnd"/>
+            <w:r>
+              <w:rPr>
+                <w:lang w:val="en-US"/>
+              </w:rPr>
+              <w:t xml:space="preserve"> to be tested*</w:t>
+            </w:r>
+          </w:p>
+        </w:tc>
+      </w:tr>
+      <w:tr>
+        <w:trPr>
+          <w:trHeight w:val="743"/>
+        </w:trPr>
+        <w:tc>
+          <w:tcPr>
+            <w:tcW w:w="2809" w:type="dxa"/>
+          </w:tcPr>
+          <w:p>
+            <w:pPr>
+              <w:jc w:val="center"/>
+              <w:rPr>
+                <w:lang w:val="en-US"/>
+              </w:rPr>
+            </w:pPr>
+            <w:r>
+              <w:rPr>
+                <w:lang w:val="en-US"/>
+              </w:rPr>
+              <w:t>NF14</w:t>
+            </w:r>
+          </w:p>
+          <w:p>
+            <w:pPr>
+              <w:jc w:val="center"/>
+              <w:rPr>
+                <w:lang w:val="en-US"/>
+              </w:rPr>
+            </w:pPr>
+            <w:r>
+              <w:rPr>
+                <w:lang w:val="en-US"/>
+              </w:rPr>
+              <w:t>Expert Mode</w:t>
+            </w:r>
+          </w:p>
+        </w:tc>
+        <w:tc>
+          <w:tcPr>
+            <w:tcW w:w="3660" w:type="dxa"/>
+          </w:tcPr>
+          <w:p>
+            <w:pPr>
+              <w:jc w:val="center"/>
+              <w:rPr>
+                <w:lang w:val="en-US"/>
+              </w:rPr>
+            </w:pPr>
+            <w:r>
+              <w:rPr>
+                <w:lang w:val="en-US"/>
+              </w:rPr>
+              <w:t>Show more information of an attribute to the user</w:t>
+            </w:r>
+          </w:p>
+        </w:tc>
+        <w:tc>
+          <w:tcPr>
+            <w:tcW w:w="2593" w:type="dxa"/>
+            <w:gridSpan w:val="2"/>
+          </w:tcPr>
+          <w:p>
+            <w:pPr>
+              <w:jc w:val="center"/>
+              <w:rPr>
+                <w:lang w:val="en-US"/>
+              </w:rPr>
+            </w:pPr>
+            <w:r>
+              <w:rPr>
+                <w:lang w:val="en-US"/>
+              </w:rPr>
+              <w:t>*</w:t>
+            </w:r>
+            <w:proofErr w:type="gramStart"/>
+            <w:r>
+              <w:rPr>
+                <w:lang w:val="en-US"/>
+              </w:rPr>
+              <w:t>not</w:t>
+            </w:r>
+            <w:proofErr w:type="gramEnd"/>
+            <w:r>
+              <w:rPr>
+                <w:lang w:val="en-US"/>
+              </w:rPr>
+              <w:t xml:space="preserve"> to be tested*</w:t>
+            </w:r>
+          </w:p>
+        </w:tc>
+      </w:tr>
+      <w:tr>
+        <w:trPr>
+          <w:trHeight w:val="743"/>
+        </w:trPr>
+        <w:tc>
+          <w:tcPr>
+            <w:tcW w:w="2809" w:type="dxa"/>
+          </w:tcPr>
+          <w:p>
+            <w:pPr>
+              <w:jc w:val="center"/>
+              <w:rPr>
+                <w:lang w:val="en-US"/>
+              </w:rPr>
+            </w:pPr>
+            <w:r>
+              <w:rPr>
+                <w:lang w:val="en-US"/>
+              </w:rPr>
+              <w:t>NF15</w:t>
+            </w:r>
+          </w:p>
+          <w:p>
+            <w:pPr>
+              <w:jc w:val="center"/>
+              <w:rPr>
+                <w:lang w:val="en-US"/>
+              </w:rPr>
+            </w:pPr>
+            <w:r>
+              <w:rPr>
+                <w:lang w:val="en-US"/>
+              </w:rPr>
+              <w:t>Portable</w:t>
+            </w:r>
+          </w:p>
+        </w:tc>
+        <w:tc>
+          <w:tcPr>
+            <w:tcW w:w="3660" w:type="dxa"/>
+          </w:tcPr>
+          <w:p>
+            <w:pPr>
+              <w:jc w:val="center"/>
+              <w:rPr>
+                <w:lang w:val="en-US"/>
+              </w:rPr>
+            </w:pPr>
+            <w:r>
+              <w:rPr>
+                <w:lang w:val="en-US"/>
+              </w:rPr>
+              <w:t>Program can be executed without installation</w:t>
+            </w:r>
+          </w:p>
+        </w:tc>
+        <w:tc>
+          <w:tcPr>
+            <w:tcW w:w="2593" w:type="dxa"/>
+            <w:gridSpan w:val="2"/>
+          </w:tcPr>
+          <w:p>
+            <w:pPr>
+              <w:jc w:val="center"/>
+              <w:rPr>
+                <w:lang w:val="en-US"/>
+              </w:rPr>
+            </w:pPr>
+            <w:r>
+              <w:rPr>
+                <w:lang w:val="en-US"/>
+              </w:rPr>
+              <w:t>*</w:t>
+            </w:r>
+            <w:proofErr w:type="gramStart"/>
+            <w:r>
+              <w:rPr>
+                <w:lang w:val="en-US"/>
+              </w:rPr>
+              <w:t>not</w:t>
+            </w:r>
+            <w:proofErr w:type="gramEnd"/>
+            <w:r>
+              <w:rPr>
+                <w:lang w:val="en-US"/>
+              </w:rPr>
+              <w:t xml:space="preserve"> to be tested*</w:t>
+            </w:r>
+          </w:p>
+        </w:tc>
+      </w:tr>
+      <w:tr>
+        <w:trPr>
+          <w:trHeight w:val="743"/>
+        </w:trPr>
+        <w:tc>
+          <w:tcPr>
+            <w:tcW w:w="2809" w:type="dxa"/>
+          </w:tcPr>
+          <w:p>
+            <w:pPr>
+              <w:jc w:val="center"/>
+              <w:rPr>
+                <w:lang w:val="en-US"/>
+              </w:rPr>
+            </w:pPr>
+            <w:r>
+              <w:rPr>
+                <w:lang w:val="en-US"/>
+              </w:rPr>
+              <w:t>NF16</w:t>
+            </w:r>
+          </w:p>
+          <w:p>
+            <w:pPr>
+              <w:jc w:val="center"/>
+              <w:rPr>
+                <w:lang w:val="en-US"/>
+              </w:rPr>
+            </w:pPr>
+            <w:r>
+              <w:rPr>
+                <w:lang w:val="en-US"/>
+              </w:rPr>
+              <w:t>Performance</w:t>
+            </w:r>
+          </w:p>
+        </w:tc>
+        <w:tc>
+          <w:tcPr>
+            <w:tcW w:w="3660" w:type="dxa"/>
+          </w:tcPr>
+          <w:p>
+            <w:pPr>
+              <w:jc w:val="center"/>
+              <w:rPr>
+                <w:lang w:val="en-US"/>
+              </w:rPr>
+            </w:pPr>
+            <w:r>
+              <w:rPr>
+                <w:lang w:val="en-US"/>
+              </w:rPr>
+              <w:t>Application should response instantly after user interaction</w:t>
+            </w:r>
+          </w:p>
+        </w:tc>
+        <w:tc>
+          <w:tcPr>
+            <w:tcW w:w="2593" w:type="dxa"/>
+            <w:gridSpan w:val="2"/>
+          </w:tcPr>
+          <w:p>
+            <w:pPr>
+              <w:jc w:val="center"/>
+              <w:rPr>
+                <w:lang w:val="en-US"/>
+              </w:rPr>
+            </w:pPr>
+            <w:r>
+              <w:rPr>
+                <w:lang w:val="en-US"/>
+              </w:rPr>
+              <w:t>*</w:t>
+            </w:r>
+            <w:proofErr w:type="gramStart"/>
+            <w:r>
+              <w:rPr>
+                <w:lang w:val="en-US"/>
+              </w:rPr>
+              <w:t>not</w:t>
+            </w:r>
+            <w:proofErr w:type="gramEnd"/>
+            <w:r>
+              <w:rPr>
+                <w:lang w:val="en-US"/>
+              </w:rPr>
+              <w:t xml:space="preserve"> to be tested*</w:t>
+            </w:r>
+          </w:p>
+        </w:tc>
+      </w:tr>
+      <w:tr>
+        <w:trPr>
+          <w:trHeight w:val="743"/>
+        </w:trPr>
+        <w:tc>
+          <w:tcPr>
+            <w:tcW w:w="2809" w:type="dxa"/>
+          </w:tcPr>
+          <w:p>
+            <w:pPr>
+              <w:jc w:val="center"/>
+              <w:rPr>
+                <w:lang w:val="en-US"/>
+              </w:rPr>
+            </w:pPr>
+            <w:r>
+              <w:rPr>
+                <w:lang w:val="en-US"/>
+              </w:rPr>
+              <w:t>NF17</w:t>
+            </w:r>
+          </w:p>
+          <w:p>
+            <w:pPr>
+              <w:jc w:val="center"/>
+              <w:rPr>
+                <w:lang w:val="en-US"/>
+              </w:rPr>
+            </w:pPr>
+            <w:r>
+              <w:rPr>
+                <w:lang w:val="en-US"/>
+              </w:rPr>
+              <w:t>Compatibility</w:t>
+            </w:r>
+          </w:p>
+        </w:tc>
+        <w:tc>
+          <w:tcPr>
+            <w:tcW w:w="3660" w:type="dxa"/>
+          </w:tcPr>
+          <w:p>
+            <w:pPr>
+              <w:jc w:val="center"/>
+              <w:rPr>
+                <w:lang w:val="en-US"/>
+              </w:rPr>
+            </w:pPr>
+            <w:r>
+              <w:rPr>
+                <w:lang w:val="en-US"/>
+              </w:rPr>
+              <w:t>The software should be executable on Windows 10 or higher</w:t>
+            </w:r>
+          </w:p>
+        </w:tc>
+        <w:tc>
+          <w:tcPr>
+            <w:tcW w:w="2593" w:type="dxa"/>
+            <w:gridSpan w:val="2"/>
+          </w:tcPr>
+          <w:p>
+            <w:pPr>
+              <w:jc w:val="center"/>
+              <w:rPr>
+                <w:lang w:val="en-US"/>
+              </w:rPr>
+            </w:pPr>
+            <w:r>
+              <w:rPr>
+                <w:lang w:val="en-US"/>
+              </w:rPr>
+              <w:t>*</w:t>
+            </w:r>
+            <w:proofErr w:type="gramStart"/>
+            <w:r>
+              <w:rPr>
+                <w:lang w:val="en-US"/>
+              </w:rPr>
+              <w:t>not</w:t>
+            </w:r>
+            <w:proofErr w:type="gramEnd"/>
+            <w:r>
+              <w:rPr>
+                <w:lang w:val="en-US"/>
+              </w:rPr>
+              <w:t xml:space="preserve"> to be tested*</w:t>
             </w:r>
           </w:p>
         </w:tc>
@@ -6033,7 +6370,7 @@
           <w:lang w:val="en-US"/>
         </w:rPr>
       </w:pPr>
-      <w:bookmarkStart w:id="8" w:name="_Toc134615184"/>
+      <w:bookmarkStart w:id="8" w:name="_Toc134646494"/>
       <w:r>
         <w:rPr>
           <w:lang w:val="en-US"/>
@@ -6147,7 +6484,7 @@
           <w:lang w:val="en-US"/>
         </w:rPr>
       </w:pPr>
-      <w:bookmarkStart w:id="9" w:name="_Toc134615185"/>
+      <w:bookmarkStart w:id="9" w:name="_Toc134646495"/>
       <w:r>
         <w:rPr>
           <w:lang w:val="en-US"/>
@@ -6248,6 +6585,7 @@
       <w:pPr>
         <w:rPr>
           <w:rFonts w:cs="Arial"/>
+          <w:lang w:val="en-US"/>
         </w:rPr>
       </w:pPr>
       <w:r>
@@ -6255,7 +6593,6 @@
           <w:rFonts w:cs="Arial"/>
           <w:lang w:val="en-US"/>
         </w:rPr>
-        <w:lastRenderedPageBreak/>
         <w:t>Since user interactions are necessary for the application to work, they must be tested first. This includes starting the program and executing the main functions of the application in the GUI. Since the software uses the same functions for the three menus "System Classes", "Interfaces" and "Role Classes", only the tests for the</w:t>
       </w:r>
       <w:r>
@@ -6300,68 +6637,6 @@
           <w:lang w:val="en-US"/>
         </w:rPr>
         <w:t>After the interaction with the user has been tested, the file operations can also be tested. The completion of the GUI testing is necessary because when testing the file operations, functionalities from the GUI are used. For testing the file operations, the test files from GitHub are needed (see</w:t>
-      </w:r>
-      <w:r>
-        <w:rPr>
-          <w:rFonts w:cs="Arial"/>
-          <w:lang w:val="en-US"/>
-        </w:rPr>
-        <w:t xml:space="preserve"> </w:t>
-      </w:r>
-      <w:hyperlink r:id="rId26" w:history="1">
-        <w:proofErr w:type="spellStart"/>
-        <w:r>
-          <w:rPr>
-            <w:rStyle w:val="Hyperlink"/>
-            <w:rFonts w:cs="Arial"/>
-            <w:lang w:val="en-US"/>
-          </w:rPr>
-          <w:t>Testfiles</w:t>
-        </w:r>
-        <w:proofErr w:type="spellEnd"/>
-      </w:hyperlink>
-      <w:r>
-        <w:rPr>
-          <w:rFonts w:cs="Arial"/>
-          <w:lang w:val="en-US"/>
-        </w:rPr>
-        <w:t>).</w:t>
-      </w:r>
-    </w:p>
-    <w:p>
-      <w:pPr>
-        <w:rPr>
-          <w:rFonts w:cs="Arial"/>
-          <w:lang w:val="en-US"/>
-        </w:rPr>
-      </w:pPr>
-      <w:r>
-        <w:rPr>
-          <w:rFonts w:cs="Arial"/>
-          <w:lang w:val="en-US"/>
-        </w:rPr>
-        <w:t xml:space="preserve">At </w:t>
-      </w:r>
-      <w:r>
-        <w:rPr>
-          <w:rFonts w:cs="Arial"/>
-          <w:lang w:val="en-US"/>
-        </w:rPr>
-        <w:t>last,</w:t>
-      </w:r>
-      <w:r>
-        <w:rPr>
-          <w:rFonts w:cs="Arial"/>
-          <w:lang w:val="en-US"/>
-        </w:rPr>
-        <w:t xml:space="preserve"> the error handling can be tested. Here, erroneous input by the user, as well as erroneous file interactions are tested. Again, the test files stored in GitHub are referenced </w:t>
-      </w:r>
-      <w:r>
-        <w:rPr>
-          <w:rFonts w:cs="Arial"/>
-          <w:lang w:val="en-US"/>
-        </w:rPr>
-        <w:t>(see</w:t>
       </w:r>
       <w:r>
         <w:rPr>
@@ -6397,16 +6672,78 @@
           <w:lang w:val="en-US"/>
         </w:rPr>
       </w:pPr>
+      <w:r>
+        <w:rPr>
+          <w:rFonts w:cs="Arial"/>
+          <w:lang w:val="en-US"/>
+        </w:rPr>
+        <w:t xml:space="preserve">At </w:t>
+      </w:r>
+      <w:r>
+        <w:rPr>
+          <w:rFonts w:cs="Arial"/>
+          <w:lang w:val="en-US"/>
+        </w:rPr>
+        <w:t>last,</w:t>
+      </w:r>
+      <w:r>
+        <w:rPr>
+          <w:rFonts w:cs="Arial"/>
+          <w:lang w:val="en-US"/>
+        </w:rPr>
+        <w:t xml:space="preserve"> the error handling can be tested. Here, erroneous input by the user, as well as erroneous file interactions are tested. Again, the test files stored in GitHub are referenced </w:t>
+      </w:r>
+      <w:r>
+        <w:rPr>
+          <w:rFonts w:cs="Arial"/>
+          <w:lang w:val="en-US"/>
+        </w:rPr>
+        <w:t>(see</w:t>
+      </w:r>
+      <w:r>
+        <w:rPr>
+          <w:rFonts w:cs="Arial"/>
+          <w:lang w:val="en-US"/>
+        </w:rPr>
+        <w:t xml:space="preserve"> </w:t>
+      </w:r>
+      <w:hyperlink r:id="rId28" w:history="1">
+        <w:proofErr w:type="spellStart"/>
+        <w:r>
+          <w:rPr>
+            <w:rStyle w:val="Hyperlink"/>
+            <w:rFonts w:cs="Arial"/>
+            <w:lang w:val="en-US"/>
+          </w:rPr>
+          <w:t>Testfiles</w:t>
+        </w:r>
+        <w:proofErr w:type="spellEnd"/>
+      </w:hyperlink>
+      <w:r>
+        <w:rPr>
+          <w:rFonts w:cs="Arial"/>
+          <w:lang w:val="en-US"/>
+        </w:rPr>
+        <w:t>).</w:t>
+      </w:r>
     </w:p>
     <w:p>
       <w:pPr>
+        <w:rPr>
+          <w:rFonts w:cs="Arial"/>
+          <w:lang w:val="en-US"/>
+        </w:rPr>
+      </w:pPr>
+    </w:p>
+    <w:p>
+      <w:pPr>
         <w:pStyle w:val="berschrift1"/>
         <w:spacing w:before="0"/>
         <w:rPr>
           <w:lang w:val="en-US"/>
         </w:rPr>
       </w:pPr>
-      <w:bookmarkStart w:id="10" w:name="_Toc134615186"/>
+      <w:bookmarkStart w:id="10" w:name="_Toc134646496"/>
       <w:r>
         <w:rPr>
           <w:lang w:val="en-US"/>
@@ -6493,7 +6830,7 @@
           <w:lang w:val="en-US"/>
         </w:rPr>
       </w:pPr>
-      <w:bookmarkStart w:id="11" w:name="_Toc134615187"/>
+      <w:bookmarkStart w:id="11" w:name="_Toc134646497"/>
       <w:r>
         <w:rPr>
           <w:lang w:val="en-US"/>
@@ -6579,17 +6916,36 @@
     </w:p>
     <w:p>
       <w:pPr>
+        <w:rPr>
+          <w:rFonts w:cs="Arial"/>
+          <w:iCs/>
+          <w:lang w:val="en-US"/>
+        </w:rPr>
+      </w:pPr>
+    </w:p>
+    <w:p>
+      <w:pPr>
+        <w:rPr>
+          <w:rFonts w:cs="Arial"/>
+          <w:iCs/>
+          <w:lang w:val="en-US"/>
+        </w:rPr>
+      </w:pPr>
+    </w:p>
+    <w:p>
+      <w:pPr>
         <w:pStyle w:val="berschrift1"/>
         <w:spacing w:before="0"/>
         <w:rPr>
           <w:lang w:val="en-US"/>
         </w:rPr>
       </w:pPr>
-      <w:bookmarkStart w:id="12" w:name="_Toc134615188"/>
-      <w:r>
-        <w:rPr>
-          <w:lang w:val="en-US"/>
-        </w:rPr>
+      <w:bookmarkStart w:id="12" w:name="_Toc134646498"/>
+      <w:r>
+        <w:rPr>
+          <w:lang w:val="en-US"/>
+        </w:rPr>
+        <w:lastRenderedPageBreak/>
         <w:t>Test Planning</w:t>
       </w:r>
       <w:bookmarkEnd w:id="12"/>
@@ -7085,12 +7441,11 @@
           <w:lang w:val="en-US"/>
         </w:rPr>
       </w:pPr>
-      <w:bookmarkStart w:id="13" w:name="_Toc134615189"/>
-      <w:r>
-        <w:rPr>
-          <w:lang w:val="en-US"/>
-        </w:rPr>
-        <w:lastRenderedPageBreak/>
+      <w:bookmarkStart w:id="13" w:name="_Toc134646499"/>
+      <w:r>
+        <w:rPr>
+          <w:lang w:val="en-US"/>
+        </w:rPr>
         <w:t>References</w:t>
       </w:r>
       <w:bookmarkEnd w:id="13"/>
@@ -7137,7 +7492,7 @@
         </w:rPr>
         <w:t xml:space="preserve"> </w:t>
       </w:r>
-      <w:hyperlink r:id="rId28" w:history="1">
+      <w:hyperlink r:id="rId29" w:history="1">
         <w:r>
           <w:rPr>
             <w:rStyle w:val="Hyperlink"/>
@@ -7171,7 +7526,7 @@
         </w:rPr>
         <w:t xml:space="preserve">The needed test files are also in GitHub (see </w:t>
       </w:r>
-      <w:hyperlink r:id="rId29" w:history="1">
+      <w:hyperlink r:id="rId30" w:history="1">
         <w:r>
           <w:rPr>
             <w:rStyle w:val="Hyperlink"/>
@@ -7207,7 +7562,7 @@
           <w:lang w:val="en-US"/>
         </w:rPr>
       </w:pPr>
-      <w:bookmarkStart w:id="14" w:name="_Toc134615190"/>
+      <w:bookmarkStart w:id="14" w:name="_Toc134646500"/>
       <w:r>
         <w:rPr>
           <w:lang w:val="en-US"/>
@@ -7224,7 +7579,7 @@
           <w:lang w:val="en-US"/>
         </w:rPr>
       </w:pPr>
-      <w:bookmarkStart w:id="15" w:name="_Toc134615191"/>
+      <w:bookmarkStart w:id="15" w:name="_Toc134646501"/>
       <w:r>
         <w:rPr>
           <w:lang w:val="en-US"/>
@@ -7272,19 +7627,7 @@
         <w:rPr>
           <w:lang w:val="en-US"/>
         </w:rPr>
-        <w:t>Test</w:t>
-      </w:r>
-      <w:r>
-        <w:rPr>
-          <w:lang w:val="en-US"/>
-        </w:rPr>
-        <w:t>case</w:t>
-      </w:r>
-      <w:r>
-        <w:rPr>
-          <w:lang w:val="en-US"/>
-        </w:rPr>
-        <w:t xml:space="preserve"> = &lt;TS-</w:t>
+        <w:t>Testcase = &lt;TS-</w:t>
       </w:r>
       <w:proofErr w:type="spellStart"/>
       <w:r>
@@ -7309,36 +7652,59 @@
           <w:bCs/>
           <w:lang w:val="en-US"/>
         </w:rPr>
-        <w:t>T</w:t>
-      </w:r>
+        <w:t>TC_number</w:t>
+      </w:r>
+      <w:proofErr w:type="spellEnd"/>
+      <w:r>
+        <w:rPr>
+          <w:lang w:val="en-US"/>
+        </w:rPr>
+        <w:t xml:space="preserve"> &gt;</w:t>
+      </w:r>
+    </w:p>
+    <w:p>
+      <w:pPr>
+        <w:rPr>
+          <w:lang w:val="en-US"/>
+        </w:rPr>
+      </w:pPr>
+      <w:r>
+        <w:rPr>
+          <w:lang w:val="en-US"/>
+        </w:rPr>
+        <w:t>Test data = &lt;TD-</w:t>
+      </w:r>
+      <w:proofErr w:type="spellStart"/>
       <w:r>
         <w:rPr>
           <w:b/>
           <w:bCs/>
           <w:lang w:val="en-US"/>
         </w:rPr>
-        <w:t>C</w:t>
-      </w:r>
+        <w:t>TS_number</w:t>
+      </w:r>
+      <w:proofErr w:type="spellEnd"/>
+      <w:r>
+        <w:rPr>
+          <w:lang w:val="en-US"/>
+        </w:rPr>
+        <w:t>-</w:t>
+      </w:r>
+      <w:proofErr w:type="spellStart"/>
       <w:r>
         <w:rPr>
           <w:b/>
           <w:bCs/>
           <w:lang w:val="en-US"/>
         </w:rPr>
-        <w:t>_number</w:t>
+        <w:t>TC_number</w:t>
       </w:r>
       <w:proofErr w:type="spellEnd"/>
       <w:r>
         <w:rPr>
           <w:lang w:val="en-US"/>
         </w:rPr>
-        <w:t xml:space="preserve"> </w:t>
-      </w:r>
-      <w:r>
-        <w:rPr>
-          <w:lang w:val="en-US"/>
-        </w:rPr>
-        <w:t>&gt;</w:t>
+        <w:t xml:space="preserve"> &gt;</w:t>
       </w:r>
     </w:p>
     <w:p>
@@ -7347,84 +7713,15 @@
           <w:lang w:val="en-US"/>
         </w:rPr>
       </w:pPr>
-      <w:r>
-        <w:rPr>
-          <w:lang w:val="en-US"/>
-        </w:rPr>
-        <w:t xml:space="preserve">Test </w:t>
-      </w:r>
-      <w:r>
-        <w:rPr>
-          <w:lang w:val="en-US"/>
-        </w:rPr>
-        <w:t>data</w:t>
-      </w:r>
-      <w:r>
-        <w:rPr>
-          <w:lang w:val="en-US"/>
-        </w:rPr>
-        <w:t xml:space="preserve"> = &lt;T</w:t>
-      </w:r>
-      <w:r>
-        <w:rPr>
-          <w:lang w:val="en-US"/>
-        </w:rPr>
-        <w:t>D</w:t>
-      </w:r>
-      <w:r>
-        <w:rPr>
-          <w:lang w:val="en-US"/>
-        </w:rPr>
-        <w:t>-</w:t>
-      </w:r>
-      <w:proofErr w:type="spellStart"/>
-      <w:r>
-        <w:rPr>
-          <w:b/>
-          <w:bCs/>
-          <w:lang w:val="en-US"/>
-        </w:rPr>
-        <w:t>TS_number</w:t>
-      </w:r>
-      <w:proofErr w:type="spellEnd"/>
-      <w:r>
-        <w:rPr>
-          <w:lang w:val="en-US"/>
-        </w:rPr>
-        <w:t>-</w:t>
-      </w:r>
-      <w:proofErr w:type="spellStart"/>
-      <w:r>
-        <w:rPr>
-          <w:b/>
-          <w:bCs/>
-          <w:lang w:val="en-US"/>
-        </w:rPr>
-        <w:t>TC_number</w:t>
-      </w:r>
-      <w:proofErr w:type="spellEnd"/>
-      <w:r>
-        <w:rPr>
-          <w:lang w:val="en-US"/>
-        </w:rPr>
-        <w:t xml:space="preserve"> &gt;</w:t>
-      </w:r>
     </w:p>
     <w:p>
       <w:pPr>
-        <w:rPr>
-          <w:lang w:val="en-US"/>
-        </w:rPr>
-      </w:pPr>
-    </w:p>
-    <w:p>
-      <w:pPr>
         <w:pStyle w:val="berschrift2"/>
         <w:rPr>
           <w:lang w:val="en-US"/>
         </w:rPr>
       </w:pPr>
-      <w:bookmarkStart w:id="16" w:name="_Toc134615192"/>
+      <w:bookmarkStart w:id="16" w:name="_Toc134646502"/>
       <w:r>
         <w:rPr>
           <w:lang w:val="en-US"/>
@@ -7450,7 +7747,7 @@
         </w:rPr>
         <w:t xml:space="preserve"> </w:t>
       </w:r>
-      <w:bookmarkStart w:id="17" w:name="_Toc134615193"/>
+      <w:bookmarkStart w:id="17" w:name="_Toc134646503"/>
       <w:r>
         <w:rPr>
           <w:lang w:val="en-US"/>
@@ -7476,7 +7773,7 @@
         </w:rPr>
         <w:t xml:space="preserve"> </w:t>
       </w:r>
-      <w:bookmarkStart w:id="18" w:name="_Toc134615194"/>
+      <w:bookmarkStart w:id="18" w:name="_Toc134646504"/>
       <w:r>
         <w:rPr>
           <w:lang w:val="en-US"/>
@@ -7631,25 +7928,55 @@
               <w:rPr>
                 <w:lang w:val="en-US"/>
               </w:rPr>
-              <w:t>LF</w:t>
-            </w:r>
-            <w:r>
-              <w:rPr>
-                <w:lang w:val="en-US"/>
-              </w:rPr>
-              <w:t>40, LF50</w:t>
-            </w:r>
-            <w:r>
-              <w:rPr>
-                <w:lang w:val="en-US"/>
-              </w:rPr>
-              <w:t>, LF60</w:t>
-            </w:r>
-            <w:r>
-              <w:rPr>
-                <w:lang w:val="en-US"/>
-              </w:rPr>
-              <w:t>, LF70</w:t>
+              <w:t>N</w:t>
+            </w:r>
+            <w:r>
+              <w:rPr>
+                <w:lang w:val="en-US"/>
+              </w:rPr>
+              <w:t>F</w:t>
+            </w:r>
+            <w:r>
+              <w:rPr>
+                <w:lang w:val="en-US"/>
+              </w:rPr>
+              <w:t>11</w:t>
+            </w:r>
+            <w:r>
+              <w:rPr>
+                <w:lang w:val="en-US"/>
+              </w:rPr>
+              <w:t xml:space="preserve">, </w:t>
+            </w:r>
+            <w:r>
+              <w:rPr>
+                <w:lang w:val="en-US"/>
+              </w:rPr>
+              <w:t>NF12</w:t>
+            </w:r>
+            <w:r>
+              <w:rPr>
+                <w:lang w:val="en-US"/>
+              </w:rPr>
+              <w:t>, LF</w:t>
+            </w:r>
+            <w:r>
+              <w:rPr>
+                <w:lang w:val="en-US"/>
+              </w:rPr>
+              <w:t>14</w:t>
+            </w:r>
+            <w:r>
+              <w:rPr>
+                <w:lang w:val="en-US"/>
+              </w:rPr>
+              <w:t>, LF</w:t>
+            </w:r>
+            <w:r>
+              <w:rPr>
+                <w:lang w:val="en-US"/>
+              </w:rPr>
+              <w:t>15</w:t>
             </w:r>
           </w:p>
         </w:tc>
@@ -8257,7 +8584,7 @@
         </w:rPr>
         <w:t xml:space="preserve"> </w:t>
       </w:r>
-      <w:bookmarkStart w:id="19" w:name="_Toc134615195"/>
+      <w:bookmarkStart w:id="19" w:name="_Toc134646505"/>
       <w:r>
         <w:rPr>
           <w:lang w:val="en-US"/>
@@ -8424,7 +8751,43 @@
               <w:rPr>
                 <w:lang w:val="en-US"/>
               </w:rPr>
-              <w:t>LF40, LF50, LF60</w:t>
+              <w:t>N</w:t>
+            </w:r>
+            <w:r>
+              <w:rPr>
+                <w:lang w:val="en-US"/>
+              </w:rPr>
+              <w:t>F</w:t>
+            </w:r>
+            <w:r>
+              <w:rPr>
+                <w:lang w:val="en-US"/>
+              </w:rPr>
+              <w:t>11</w:t>
+            </w:r>
+            <w:r>
+              <w:rPr>
+                <w:lang w:val="en-US"/>
+              </w:rPr>
+              <w:t xml:space="preserve">, </w:t>
+            </w:r>
+            <w:r>
+              <w:rPr>
+                <w:lang w:val="en-US"/>
+              </w:rPr>
+              <w:t>NF12</w:t>
+            </w:r>
+            <w:r>
+              <w:rPr>
+                <w:lang w:val="en-US"/>
+              </w:rPr>
+              <w:t xml:space="preserve">, </w:t>
+            </w:r>
+            <w:r>
+              <w:rPr>
+                <w:lang w:val="en-US"/>
+              </w:rPr>
+              <w:t>LF14</w:t>
             </w:r>
           </w:p>
         </w:tc>
@@ -8915,7 +9278,7 @@
         </w:rPr>
         <w:t xml:space="preserve"> </w:t>
       </w:r>
-      <w:bookmarkStart w:id="20" w:name="_Toc134615196"/>
+      <w:bookmarkStart w:id="20" w:name="_Toc134646506"/>
       <w:r>
         <w:rPr>
           <w:lang w:val="en-US"/>
@@ -9052,7 +9415,31 @@
               <w:rPr>
                 <w:lang w:val="en-US"/>
               </w:rPr>
-              <w:t>LF40, LF50, LF60</w:t>
+              <w:t>NF11</w:t>
+            </w:r>
+            <w:r>
+              <w:rPr>
+                <w:lang w:val="en-US"/>
+              </w:rPr>
+              <w:t xml:space="preserve">, </w:t>
+            </w:r>
+            <w:r>
+              <w:rPr>
+                <w:lang w:val="en-US"/>
+              </w:rPr>
+              <w:t>NF12</w:t>
+            </w:r>
+            <w:r>
+              <w:rPr>
+                <w:lang w:val="en-US"/>
+              </w:rPr>
+              <w:t xml:space="preserve">, </w:t>
+            </w:r>
+            <w:r>
+              <w:rPr>
+                <w:lang w:val="en-US"/>
+              </w:rPr>
+              <w:t>LF14</w:t>
             </w:r>
           </w:p>
         </w:tc>
@@ -9702,7 +10089,7 @@
         </w:rPr>
         <w:t xml:space="preserve"> </w:t>
       </w:r>
-      <w:bookmarkStart w:id="21" w:name="_Toc134615197"/>
+      <w:bookmarkStart w:id="21" w:name="_Toc134646507"/>
       <w:r>
         <w:rPr>
           <w:lang w:val="en-US"/>
@@ -9846,13 +10233,19 @@
               <w:rPr>
                 <w:lang w:val="en-US"/>
               </w:rPr>
-              <w:t>LF40</w:t>
-            </w:r>
-            <w:r>
-              <w:rPr>
-                <w:lang w:val="en-US"/>
-              </w:rPr>
-              <w:t>, LF50</w:t>
+              <w:t>NF11</w:t>
+            </w:r>
+            <w:r>
+              <w:rPr>
+                <w:lang w:val="en-US"/>
+              </w:rPr>
+              <w:t xml:space="preserve">, </w:t>
+            </w:r>
+            <w:r>
+              <w:rPr>
+                <w:lang w:val="en-US"/>
+              </w:rPr>
+              <w:t>NF12</w:t>
             </w:r>
           </w:p>
         </w:tc>
@@ -10503,7 +10896,7 @@
         </w:rPr>
         <w:t xml:space="preserve"> </w:t>
       </w:r>
-      <w:bookmarkStart w:id="22" w:name="_Toc134615198"/>
+      <w:bookmarkStart w:id="22" w:name="_Toc134646508"/>
       <w:r>
         <w:rPr>
           <w:lang w:val="en-US"/>
@@ -10689,19 +11082,19 @@
               <w:rPr>
                 <w:lang w:val="en-US"/>
               </w:rPr>
-              <w:t>LF40, LF</w:t>
-            </w:r>
-            <w:r>
-              <w:rPr>
-                <w:lang w:val="en-US"/>
-              </w:rPr>
-              <w:t>7</w:t>
-            </w:r>
-            <w:r>
-              <w:rPr>
-                <w:lang w:val="en-US"/>
-              </w:rPr>
-              <w:t>0</w:t>
+              <w:t>NF11</w:t>
+            </w:r>
+            <w:r>
+              <w:rPr>
+                <w:lang w:val="en-US"/>
+              </w:rPr>
+              <w:t>, LF</w:t>
+            </w:r>
+            <w:r>
+              <w:rPr>
+                <w:lang w:val="en-US"/>
+              </w:rPr>
+              <w:t>15</w:t>
             </w:r>
           </w:p>
         </w:tc>
@@ -11373,7 +11766,7 @@
         </w:rPr>
         <w:t xml:space="preserve"> </w:t>
       </w:r>
-      <w:bookmarkStart w:id="23" w:name="_Toc134615199"/>
+      <w:bookmarkStart w:id="23" w:name="_Toc134646509"/>
       <w:r>
         <w:rPr>
           <w:lang w:val="en-US"/>
@@ -11399,7 +11792,7 @@
         </w:rPr>
         <w:t xml:space="preserve"> </w:t>
       </w:r>
-      <w:bookmarkStart w:id="24" w:name="_Toc134615200"/>
+      <w:bookmarkStart w:id="24" w:name="_Toc134646510"/>
       <w:r>
         <w:rPr>
           <w:lang w:val="en-US"/>
@@ -11549,13 +11942,43 @@
               <w:rPr>
                 <w:lang w:val="en-US"/>
               </w:rPr>
-              <w:t>LF10, LF20</w:t>
-            </w:r>
-            <w:r>
-              <w:rPr>
-                <w:lang w:val="en-US"/>
-              </w:rPr>
-              <w:t>, LF50</w:t>
+              <w:t>LF1</w:t>
+            </w:r>
+            <w:r>
+              <w:rPr>
+                <w:lang w:val="en-US"/>
+              </w:rPr>
+              <w:t>1</w:t>
+            </w:r>
+            <w:r>
+              <w:rPr>
+                <w:lang w:val="en-US"/>
+              </w:rPr>
+              <w:t>, LF</w:t>
+            </w:r>
+            <w:r>
+              <w:rPr>
+                <w:lang w:val="en-US"/>
+              </w:rPr>
+              <w:t>1</w:t>
+            </w:r>
+            <w:r>
+              <w:rPr>
+                <w:lang w:val="en-US"/>
+              </w:rPr>
+              <w:t>2</w:t>
+            </w:r>
+            <w:r>
+              <w:rPr>
+                <w:lang w:val="en-US"/>
+              </w:rPr>
+              <w:t xml:space="preserve">, </w:t>
+            </w:r>
+            <w:r>
+              <w:rPr>
+                <w:lang w:val="en-US"/>
+              </w:rPr>
+              <w:t>NF12</w:t>
             </w:r>
           </w:p>
         </w:tc>
@@ -12255,7 +12678,7 @@
         </w:rPr>
         <w:t xml:space="preserve"> </w:t>
       </w:r>
-      <w:bookmarkStart w:id="25" w:name="_Toc134615201"/>
+      <w:bookmarkStart w:id="25" w:name="_Toc134646511"/>
       <w:r>
         <w:rPr>
           <w:lang w:val="en-US"/>
@@ -12405,19 +12828,73 @@
               <w:rPr>
                 <w:lang w:val="en-US"/>
               </w:rPr>
-              <w:t>LF10, LF20,</w:t>
-            </w:r>
-            <w:r>
-              <w:rPr>
-                <w:lang w:val="en-US"/>
-              </w:rPr>
-              <w:t xml:space="preserve"> LF50, LF60,</w:t>
-            </w:r>
-            <w:r>
-              <w:rPr>
-                <w:lang w:val="en-US"/>
-              </w:rPr>
-              <w:t xml:space="preserve"> LF80</w:t>
+              <w:t>LF1</w:t>
+            </w:r>
+            <w:r>
+              <w:rPr>
+                <w:lang w:val="en-US"/>
+              </w:rPr>
+              <w:t>1</w:t>
+            </w:r>
+            <w:r>
+              <w:rPr>
+                <w:lang w:val="en-US"/>
+              </w:rPr>
+              <w:t>, LF</w:t>
+            </w:r>
+            <w:r>
+              <w:rPr>
+                <w:lang w:val="en-US"/>
+              </w:rPr>
+              <w:t>12</w:t>
+            </w:r>
+            <w:r>
+              <w:rPr>
+                <w:lang w:val="en-US"/>
+              </w:rPr>
+              <w:t>,</w:t>
+            </w:r>
+            <w:r>
+              <w:rPr>
+                <w:lang w:val="en-US"/>
+              </w:rPr>
+              <w:t xml:space="preserve"> </w:t>
+            </w:r>
+            <w:r>
+              <w:rPr>
+                <w:lang w:val="en-US"/>
+              </w:rPr>
+              <w:t>NF12</w:t>
+            </w:r>
+            <w:r>
+              <w:rPr>
+                <w:lang w:val="en-US"/>
+              </w:rPr>
+              <w:t>, LF</w:t>
+            </w:r>
+            <w:r>
+              <w:rPr>
+                <w:lang w:val="en-US"/>
+              </w:rPr>
+              <w:t>14</w:t>
+            </w:r>
+            <w:r>
+              <w:rPr>
+                <w:lang w:val="en-US"/>
+              </w:rPr>
+              <w:t>,</w:t>
+            </w:r>
+            <w:r>
+              <w:rPr>
+                <w:lang w:val="en-US"/>
+              </w:rPr>
+              <w:t xml:space="preserve"> LF</w:t>
+            </w:r>
+            <w:r>
+              <w:rPr>
+                <w:lang w:val="en-US"/>
+              </w:rPr>
+              <w:t>16</w:t>
             </w:r>
           </w:p>
         </w:tc>
@@ -13315,7 +13792,7 @@
         </w:rPr>
         <w:t xml:space="preserve"> </w:t>
       </w:r>
-      <w:bookmarkStart w:id="26" w:name="_Toc134615202"/>
+      <w:bookmarkStart w:id="26" w:name="_Toc134646512"/>
       <w:r>
         <w:rPr>
           <w:lang w:val="en-US"/>
@@ -13341,7 +13818,7 @@
         </w:rPr>
         <w:t xml:space="preserve"> </w:t>
       </w:r>
-      <w:bookmarkStart w:id="27" w:name="_Toc134615203"/>
+      <w:bookmarkStart w:id="27" w:name="_Toc134646513"/>
       <w:r>
         <w:rPr>
           <w:lang w:val="en-US"/>
@@ -13515,13 +13992,49 @@
               <w:rPr>
                 <w:lang w:val="en-US"/>
               </w:rPr>
-              <w:t>LF10, LF20, L</w:t>
-            </w:r>
-            <w:r>
-              <w:rPr>
-                <w:lang w:val="en-US"/>
-              </w:rPr>
-              <w:t>F30</w:t>
+              <w:t>LF1</w:t>
+            </w:r>
+            <w:r>
+              <w:rPr>
+                <w:lang w:val="en-US"/>
+              </w:rPr>
+              <w:t>1</w:t>
+            </w:r>
+            <w:r>
+              <w:rPr>
+                <w:lang w:val="en-US"/>
+              </w:rPr>
+              <w:t>, LF</w:t>
+            </w:r>
+            <w:r>
+              <w:rPr>
+                <w:lang w:val="en-US"/>
+              </w:rPr>
+              <w:t>12</w:t>
+            </w:r>
+            <w:r>
+              <w:rPr>
+                <w:lang w:val="en-US"/>
+              </w:rPr>
+              <w:t>, L</w:t>
+            </w:r>
+            <w:r>
+              <w:rPr>
+                <w:lang w:val="en-US"/>
+              </w:rPr>
+              <w:t>F</w:t>
+            </w:r>
+            <w:r>
+              <w:rPr>
+                <w:lang w:val="en-US"/>
+              </w:rPr>
+              <w:t>1</w:t>
+            </w:r>
+            <w:r>
+              <w:rPr>
+                <w:lang w:val="en-US"/>
+              </w:rPr>
+              <w:t>3</w:t>
             </w:r>
           </w:p>
         </w:tc>
@@ -14245,7 +14758,7 @@
         <w:lastRenderedPageBreak/>
         <w:t xml:space="preserve"> </w:t>
       </w:r>
-      <w:bookmarkStart w:id="28" w:name="_Toc134615204"/>
+      <w:bookmarkStart w:id="28" w:name="_Toc134646514"/>
       <w:r>
         <w:rPr>
           <w:lang w:val="en-US"/>
@@ -14413,7 +14926,37 @@
               <w:rPr>
                 <w:lang w:val="en-US"/>
               </w:rPr>
-              <w:t>LF10, LF20, LF</w:t>
+              <w:t>LF1</w:t>
+            </w:r>
+            <w:r>
+              <w:rPr>
+                <w:lang w:val="en-US"/>
+              </w:rPr>
+              <w:t>1</w:t>
+            </w:r>
+            <w:r>
+              <w:rPr>
+                <w:lang w:val="en-US"/>
+              </w:rPr>
+              <w:t>, LF</w:t>
+            </w:r>
+            <w:r>
+              <w:rPr>
+                <w:lang w:val="en-US"/>
+              </w:rPr>
+              <w:t>1</w:t>
+            </w:r>
+            <w:r>
+              <w:rPr>
+                <w:lang w:val="en-US"/>
+              </w:rPr>
+              <w:t>2, LF</w:t>
+            </w:r>
+            <w:r>
+              <w:rPr>
+                <w:lang w:val="en-US"/>
+              </w:rPr>
+              <w:t>1</w:t>
             </w:r>
             <w:r>
               <w:rPr>
@@ -14425,7 +14968,25 @@
               <w:rPr>
                 <w:lang w:val="en-US"/>
               </w:rPr>
-              <w:t>0, LF60, LF80</w:t>
+              <w:t>, LF</w:t>
+            </w:r>
+            <w:r>
+              <w:rPr>
+                <w:lang w:val="en-US"/>
+              </w:rPr>
+              <w:t>14</w:t>
+            </w:r>
+            <w:r>
+              <w:rPr>
+                <w:lang w:val="en-US"/>
+              </w:rPr>
+              <w:t>, LF</w:t>
+            </w:r>
+            <w:r>
+              <w:rPr>
+                <w:lang w:val="en-US"/>
+              </w:rPr>
+              <w:t>16</w:t>
             </w:r>
           </w:p>
         </w:tc>
@@ -15217,7 +15778,7 @@
       </w:pPr>
     </w:p>
     <w:sectPr>
-      <w:footerReference w:type="default" r:id="rId30"/>
+      <w:footerReference w:type="default" r:id="rId31"/>
       <w:pgSz w:w="11906" w:h="16838"/>
       <w:pgMar w:top="1417" w:right="1417" w:bottom="1134" w:left="1417" w:header="708" w:footer="708" w:gutter="0"/>
       <w:pgNumType w:start="1"/>
@@ -17713,6 +18274,7 @@
   <w:style w:type="character" w:default="1" w:styleId="Absatz-Standardschriftart">
     <w:name w:val="Default Paragraph Font"/>
     <w:uiPriority w:val="1"/>
+    <w:semiHidden/>
     <w:unhideWhenUsed/>
   </w:style>
   <w:style w:type="table" w:default="1" w:styleId="NormaleTabelle">
@@ -18490,12 +19052,9 @@
 </file>
 
 <file path=customXml/item1.xml><?xml version="1.0" encoding="utf-8"?>
-<?mso-contentType ?>
-<FormTemplates xmlns="http://schemas.microsoft.com/sharepoint/v3/contenttype/forms">
-  <Display>DocumentLibraryForm</Display>
-  <Edit>DocumentLibraryForm</Edit>
-  <New>DocumentLibraryForm</New>
-</FormTemplates>
+<p:properties xmlns:p="http://schemas.microsoft.com/office/2006/metadata/properties" xmlns:xsi="http://www.w3.org/2001/XMLSchema-instance" xmlns:pc="http://schemas.microsoft.com/office/infopath/2007/PartnerControls">
+  <documentManagement/>
+</p:properties>
 </file>
 
 <file path=customXml/item2.xml><?xml version="1.0" encoding="utf-8"?>
@@ -18503,9 +19062,12 @@
 </file>
 
 <file path=customXml/item3.xml><?xml version="1.0" encoding="utf-8"?>
-<p:properties xmlns:p="http://schemas.microsoft.com/office/2006/metadata/properties" xmlns:xsi="http://www.w3.org/2001/XMLSchema-instance" xmlns:pc="http://schemas.microsoft.com/office/infopath/2007/PartnerControls">
-  <documentManagement/>
-</p:properties>
+<?mso-contentType ?>
+<FormTemplates xmlns="http://schemas.microsoft.com/sharepoint/v3/contenttype/forms">
+  <Display>DocumentLibraryForm</Display>
+  <Edit>DocumentLibraryForm</Edit>
+  <New>DocumentLibraryForm</New>
+</FormTemplates>
 </file>
 
 <file path=customXml/item4.xml><?xml version="1.0" encoding="utf-8"?>
@@ -18641,9 +19203,10 @@
 </file>
 
 <file path=customXml/itemProps1.xml><?xml version="1.0" encoding="utf-8"?>
-<ds:datastoreItem xmlns:ds="http://schemas.openxmlformats.org/officeDocument/2006/customXml" ds:itemID="{9C187AB6-3C74-4C3A-981D-F9AFB5560FBD}">
+<ds:datastoreItem xmlns:ds="http://schemas.openxmlformats.org/officeDocument/2006/customXml" ds:itemID="{E8CDFA10-54E9-4DBA-8067-2DB37B1A61B5}">
   <ds:schemaRefs>
-    <ds:schemaRef ds:uri="http://schemas.microsoft.com/sharepoint/v3/contenttype/forms"/>
+    <ds:schemaRef ds:uri="http://schemas.microsoft.com/office/2006/metadata/properties"/>
+    <ds:schemaRef ds:uri="http://schemas.microsoft.com/office/infopath/2007/PartnerControls"/>
   </ds:schemaRefs>
 </ds:datastoreItem>
 </file>
@@ -18657,10 +19220,9 @@
 </file>
 
 <file path=customXml/itemProps3.xml><?xml version="1.0" encoding="utf-8"?>
-<ds:datastoreItem xmlns:ds="http://schemas.openxmlformats.org/officeDocument/2006/customXml" ds:itemID="{E8CDFA10-54E9-4DBA-8067-2DB37B1A61B5}">
+<ds:datastoreItem xmlns:ds="http://schemas.openxmlformats.org/officeDocument/2006/customXml" ds:itemID="{9C187AB6-3C74-4C3A-981D-F9AFB5560FBD}">
   <ds:schemaRefs>
-    <ds:schemaRef ds:uri="http://schemas.microsoft.com/office/2006/metadata/properties"/>
-    <ds:schemaRef ds:uri="http://schemas.microsoft.com/office/infopath/2007/PartnerControls"/>
+    <ds:schemaRef ds:uri="http://schemas.microsoft.com/sharepoint/v3/contenttype/forms"/>
   </ds:schemaRefs>
 </ds:datastoreItem>
 </file>

</xml_diff>

<commit_message>
Change link to STR in STP
</commit_message>
<xml_diff>
--- a/PROJECT/STP/TINF21C_STP_Team_4.docx
+++ b/PROJECT/STP/TINF21C_STP_Team_4.docx
@@ -4301,14 +4301,26 @@
           <w:rFonts w:cs="Arial"/>
           <w:lang w:val="en-US"/>
         </w:rPr>
-        <w:t xml:space="preserve"> STR (</w:t>
+        <w:t xml:space="preserve"> </w:t>
       </w:r>
       <w:hyperlink r:id="rId26" w:history="1">
         <w:r>
           <w:rPr>
             <w:lang w:val="en-US"/>
           </w:rPr>
-          <w:t>System Test Report</w:t>
+          <w:t>STR (System Test Re</w:t>
+        </w:r>
+        <w:r>
+          <w:rPr>
+            <w:lang w:val="en-US"/>
+          </w:rPr>
+          <w:t>p</w:t>
+        </w:r>
+        <w:r>
+          <w:rPr>
+            <w:lang w:val="en-US"/>
+          </w:rPr>
+          <w:t>ort)</w:t>
         </w:r>
       </w:hyperlink>
       <w:r>
@@ -4316,14 +4328,14 @@
           <w:rFonts w:cs="Arial"/>
           <w:lang w:val="en-US"/>
         </w:rPr>
-        <w:t>)</w:t>
+        <w:t xml:space="preserve">, </w:t>
       </w:r>
       <w:r>
         <w:rPr>
           <w:rFonts w:cs="Arial"/>
           <w:lang w:val="en-US"/>
         </w:rPr>
-        <w:t>, which also lists the results.</w:t>
+        <w:t>which also lists the results.</w:t>
       </w:r>
     </w:p>
     <w:p>
@@ -18274,7 +18286,6 @@
   <w:style w:type="character" w:default="1" w:styleId="Absatz-Standardschriftart">
     <w:name w:val="Default Paragraph Font"/>
     <w:uiPriority w:val="1"/>
-    <w:semiHidden/>
     <w:unhideWhenUsed/>
   </w:style>
   <w:style w:type="table" w:default="1" w:styleId="NormaleTabelle">
@@ -19052,25 +19063,16 @@
 </file>
 
 <file path=customXml/item1.xml><?xml version="1.0" encoding="utf-8"?>
+<b:Sources xmlns:b="http://schemas.openxmlformats.org/officeDocument/2006/bibliography" xmlns="http://schemas.openxmlformats.org/officeDocument/2006/bibliography" SelectedStyle="\APASixthEditionOfficeOnline.xsl" StyleName="APA" Version="6"/>
+</file>
+
+<file path=customXml/item2.xml><?xml version="1.0" encoding="utf-8"?>
 <p:properties xmlns:p="http://schemas.microsoft.com/office/2006/metadata/properties" xmlns:xsi="http://www.w3.org/2001/XMLSchema-instance" xmlns:pc="http://schemas.microsoft.com/office/infopath/2007/PartnerControls">
   <documentManagement/>
 </p:properties>
 </file>
 
-<file path=customXml/item2.xml><?xml version="1.0" encoding="utf-8"?>
-<b:Sources xmlns:b="http://schemas.openxmlformats.org/officeDocument/2006/bibliography" xmlns="http://schemas.openxmlformats.org/officeDocument/2006/bibliography" SelectedStyle="\APASixthEditionOfficeOnline.xsl" StyleName="APA" Version="6"/>
-</file>
-
 <file path=customXml/item3.xml><?xml version="1.0" encoding="utf-8"?>
-<?mso-contentType ?>
-<FormTemplates xmlns="http://schemas.microsoft.com/sharepoint/v3/contenttype/forms">
-  <Display>DocumentLibraryForm</Display>
-  <Edit>DocumentLibraryForm</Edit>
-  <New>DocumentLibraryForm</New>
-</FormTemplates>
-</file>
-
-<file path=customXml/item4.xml><?xml version="1.0" encoding="utf-8"?>
 <ct:contentTypeSchema xmlns:ct="http://schemas.microsoft.com/office/2006/metadata/contentType" xmlns:ma="http://schemas.microsoft.com/office/2006/metadata/properties/metaAttributes" ct:_="" ma:_="" ma:contentTypeName="Dokument" ma:contentTypeID="0x010100EF76924D3740DF4A82858773E6EEC490" ma:contentTypeVersion="2" ma:contentTypeDescription="Ein neues Dokument erstellen." ma:contentTypeScope="" ma:versionID="e6dd26938bd61fc841c3cd02f9ef3e0a">
   <xsd:schema xmlns:xsd="http://www.w3.org/2001/XMLSchema" xmlns:xs="http://www.w3.org/2001/XMLSchema" xmlns:p="http://schemas.microsoft.com/office/2006/metadata/properties" xmlns:ns2="fef6dba0-929f-4871-a0ef-ae1d0575ab12" targetNamespace="http://schemas.microsoft.com/office/2006/metadata/properties" ma:root="true" ma:fieldsID="16faf4461258950b762968fa7d3b7d63" ns2:_="">
     <xsd:import namespace="fef6dba0-929f-4871-a0ef-ae1d0575ab12"/>
@@ -19202,7 +19204,24 @@
 </ct:contentTypeSchema>
 </file>
 
+<file path=customXml/item4.xml><?xml version="1.0" encoding="utf-8"?>
+<?mso-contentType ?>
+<FormTemplates xmlns="http://schemas.microsoft.com/sharepoint/v3/contenttype/forms">
+  <Display>DocumentLibraryForm</Display>
+  <Edit>DocumentLibraryForm</Edit>
+  <New>DocumentLibraryForm</New>
+</FormTemplates>
+</file>
+
 <file path=customXml/itemProps1.xml><?xml version="1.0" encoding="utf-8"?>
+<ds:datastoreItem xmlns:ds="http://schemas.openxmlformats.org/officeDocument/2006/customXml" ds:itemID="{DF9EDE3F-A1D8-4A34-8D9E-0E429F9F731E}">
+  <ds:schemaRefs>
+    <ds:schemaRef ds:uri="http://schemas.openxmlformats.org/officeDocument/2006/bibliography"/>
+  </ds:schemaRefs>
+</ds:datastoreItem>
+</file>
+
+<file path=customXml/itemProps2.xml><?xml version="1.0" encoding="utf-8"?>
 <ds:datastoreItem xmlns:ds="http://schemas.openxmlformats.org/officeDocument/2006/customXml" ds:itemID="{E8CDFA10-54E9-4DBA-8067-2DB37B1A61B5}">
   <ds:schemaRefs>
     <ds:schemaRef ds:uri="http://schemas.microsoft.com/office/2006/metadata/properties"/>
@@ -19211,23 +19230,7 @@
 </ds:datastoreItem>
 </file>
 
-<file path=customXml/itemProps2.xml><?xml version="1.0" encoding="utf-8"?>
-<ds:datastoreItem xmlns:ds="http://schemas.openxmlformats.org/officeDocument/2006/customXml" ds:itemID="{DF9EDE3F-A1D8-4A34-8D9E-0E429F9F731E}">
-  <ds:schemaRefs>
-    <ds:schemaRef ds:uri="http://schemas.openxmlformats.org/officeDocument/2006/bibliography"/>
-  </ds:schemaRefs>
-</ds:datastoreItem>
-</file>
-
 <file path=customXml/itemProps3.xml><?xml version="1.0" encoding="utf-8"?>
-<ds:datastoreItem xmlns:ds="http://schemas.openxmlformats.org/officeDocument/2006/customXml" ds:itemID="{9C187AB6-3C74-4C3A-981D-F9AFB5560FBD}">
-  <ds:schemaRefs>
-    <ds:schemaRef ds:uri="http://schemas.microsoft.com/sharepoint/v3/contenttype/forms"/>
-  </ds:schemaRefs>
-</ds:datastoreItem>
-</file>
-
-<file path=customXml/itemProps4.xml><?xml version="1.0" encoding="utf-8"?>
 <ds:datastoreItem xmlns:ds="http://schemas.openxmlformats.org/officeDocument/2006/customXml" ds:itemID="{D322E9D4-09CA-43A4-A0EE-3E35FDCA461D}">
   <ds:schemaRefs>
     <ds:schemaRef ds:uri="http://schemas.microsoft.com/office/2006/metadata/contentType"/>
@@ -19243,4 +19246,12 @@
     <ds:schemaRef ds:uri="http://schemas.microsoft.com/internal/obd"/>
   </ds:schemaRefs>
 </ds:datastoreItem>
+</file>
+
+<file path=customXml/itemProps4.xml><?xml version="1.0" encoding="utf-8"?>
+<ds:datastoreItem xmlns:ds="http://schemas.openxmlformats.org/officeDocument/2006/customXml" ds:itemID="{9C187AB6-3C74-4C3A-981D-F9AFB5560FBD}">
+  <ds:schemaRefs>
+    <ds:schemaRef ds:uri="http://schemas.microsoft.com/sharepoint/v3/contenttype/forms"/>
+  </ds:schemaRefs>
+</ds:datastoreItem>
 </file>
</xml_diff>

<commit_message>
Fix format bug in STP
</commit_message>
<xml_diff>
--- a/PROJECT/STP/TINF21C_STP_Team_4.docx
+++ b/PROJECT/STP/TINF21C_STP_Team_4.docx
@@ -4249,13 +4249,7 @@
     <w:p>
       <w:pPr>
         <w:pStyle w:val="berschrift2"/>
-        <w:spacing w:before="0"/>
-        <w:rPr>
-          <w:rStyle w:val="Erluterungen"/>
-          <w:rFonts w:ascii="Arial" w:hAnsi="Arial" w:cs="Arial"/>
-          <w:i w:val="0"/>
-          <w:color w:val="2F5496" w:themeColor="accent1" w:themeShade="BF"/>
-          <w:sz w:val="32"/>
+        <w:rPr>
           <w:lang w:val="en-US"/>
         </w:rPr>
       </w:pPr>
@@ -4308,19 +4302,7 @@
           <w:rPr>
             <w:lang w:val="en-US"/>
           </w:rPr>
-          <w:t>STR (System Test Re</w:t>
-        </w:r>
-        <w:r>
-          <w:rPr>
-            <w:lang w:val="en-US"/>
-          </w:rPr>
-          <w:t>p</w:t>
-        </w:r>
-        <w:r>
-          <w:rPr>
-            <w:lang w:val="en-US"/>
-          </w:rPr>
-          <w:t>ort)</w:t>
+          <w:t>STR (System Test Report)</w:t>
         </w:r>
       </w:hyperlink>
       <w:r>
@@ -4352,7 +4334,6 @@
     <w:p>
       <w:pPr>
         <w:pStyle w:val="berschrift2"/>
-        <w:spacing w:before="0"/>
         <w:rPr>
           <w:lang w:val="en-US"/>
         </w:rPr>
@@ -9308,14 +9289,19 @@
       </w:tblPr>
       <w:tblGrid>
         <w:gridCol w:w="763"/>
-        <w:gridCol w:w="3388"/>
-        <w:gridCol w:w="3281"/>
-        <w:gridCol w:w="1990"/>
+        <w:gridCol w:w="1492"/>
+        <w:gridCol w:w="5177"/>
+        <w:gridCol w:w="1976"/>
+        <w:gridCol w:w="14"/>
       </w:tblGrid>
       <w:tr>
-        <w:tc>
-          <w:tcPr>
-            <w:tcW w:w="3867" w:type="dxa"/>
+        <w:trPr>
+          <w:gridAfter w:val="1"/>
+          <w:wAfter w:w="14" w:type="dxa"/>
+        </w:trPr>
+        <w:tc>
+          <w:tcPr>
+            <w:tcW w:w="2110" w:type="dxa"/>
             <w:gridSpan w:val="2"/>
           </w:tcPr>
           <w:p>
@@ -9334,7 +9320,7 @@
         </w:tc>
         <w:tc>
           <w:tcPr>
-            <w:tcW w:w="5555" w:type="dxa"/>
+            <w:tcW w:w="7081" w:type="dxa"/>
             <w:gridSpan w:val="2"/>
           </w:tcPr>
           <w:p>
@@ -9353,9 +9339,13 @@
         </w:tc>
       </w:tr>
       <w:tr>
-        <w:tc>
-          <w:tcPr>
-            <w:tcW w:w="3867" w:type="dxa"/>
+        <w:trPr>
+          <w:gridAfter w:val="1"/>
+          <w:wAfter w:w="14" w:type="dxa"/>
+        </w:trPr>
+        <w:tc>
+          <w:tcPr>
+            <w:tcW w:w="2110" w:type="dxa"/>
             <w:gridSpan w:val="2"/>
           </w:tcPr>
           <w:p>
@@ -9374,7 +9364,7 @@
         </w:tc>
         <w:tc>
           <w:tcPr>
-            <w:tcW w:w="5555" w:type="dxa"/>
+            <w:tcW w:w="7081" w:type="dxa"/>
             <w:gridSpan w:val="2"/>
           </w:tcPr>
           <w:p>
@@ -9393,9 +9383,13 @@
         </w:tc>
       </w:tr>
       <w:tr>
-        <w:tc>
-          <w:tcPr>
-            <w:tcW w:w="3867" w:type="dxa"/>
+        <w:trPr>
+          <w:gridAfter w:val="1"/>
+          <w:wAfter w:w="14" w:type="dxa"/>
+        </w:trPr>
+        <w:tc>
+          <w:tcPr>
+            <w:tcW w:w="2110" w:type="dxa"/>
             <w:gridSpan w:val="2"/>
           </w:tcPr>
           <w:p>
@@ -9414,7 +9408,7 @@
         </w:tc>
         <w:tc>
           <w:tcPr>
-            <w:tcW w:w="5555" w:type="dxa"/>
+            <w:tcW w:w="7081" w:type="dxa"/>
             <w:gridSpan w:val="2"/>
           </w:tcPr>
           <w:p>
@@ -9457,9 +9451,13 @@
         </w:tc>
       </w:tr>
       <w:tr>
-        <w:tc>
-          <w:tcPr>
-            <w:tcW w:w="3867" w:type="dxa"/>
+        <w:trPr>
+          <w:gridAfter w:val="1"/>
+          <w:wAfter w:w="14" w:type="dxa"/>
+        </w:trPr>
+        <w:tc>
+          <w:tcPr>
+            <w:tcW w:w="2110" w:type="dxa"/>
             <w:gridSpan w:val="2"/>
             <w:tcBorders>
               <w:bottom w:val="single" w:sz="4" w:space="0" w:color="auto"/>
@@ -9481,7 +9479,7 @@
         </w:tc>
         <w:tc>
           <w:tcPr>
-            <w:tcW w:w="5555" w:type="dxa"/>
+            <w:tcW w:w="7081" w:type="dxa"/>
             <w:gridSpan w:val="2"/>
             <w:tcBorders>
               <w:bottom w:val="single" w:sz="4" w:space="0" w:color="auto"/>
@@ -9503,9 +9501,13 @@
         </w:tc>
       </w:tr>
       <w:tr>
-        <w:tc>
-          <w:tcPr>
-            <w:tcW w:w="3867" w:type="dxa"/>
+        <w:trPr>
+          <w:gridAfter w:val="1"/>
+          <w:wAfter w:w="14" w:type="dxa"/>
+        </w:trPr>
+        <w:tc>
+          <w:tcPr>
+            <w:tcW w:w="2110" w:type="dxa"/>
             <w:gridSpan w:val="2"/>
             <w:tcBorders>
               <w:left w:val="nil"/>
@@ -9522,7 +9524,7 @@
         </w:tc>
         <w:tc>
           <w:tcPr>
-            <w:tcW w:w="5555" w:type="dxa"/>
+            <w:tcW w:w="7081" w:type="dxa"/>
             <w:gridSpan w:val="2"/>
             <w:tcBorders>
               <w:left w:val="nil"/>
@@ -9541,8 +9543,8 @@
       <w:tr>
         <w:tc>
           <w:tcPr>
-            <w:tcW w:w="9422" w:type="dxa"/>
-            <w:gridSpan w:val="4"/>
+            <w:tcW w:w="9205" w:type="dxa"/>
+            <w:gridSpan w:val="5"/>
             <w:shd w:val="clear" w:color="auto" w:fill="A6A6A6" w:themeFill="background1" w:themeFillShade="A6"/>
           </w:tcPr>
           <w:p>
@@ -9564,7 +9566,7 @@
       <w:tr>
         <w:tc>
           <w:tcPr>
-            <w:tcW w:w="833" w:type="dxa"/>
+            <w:tcW w:w="763" w:type="dxa"/>
             <w:shd w:val="clear" w:color="auto" w:fill="A6A6A6" w:themeFill="background1" w:themeFillShade="A6"/>
           </w:tcPr>
           <w:p>
@@ -9583,7 +9585,7 @@
         </w:tc>
         <w:tc>
           <w:tcPr>
-            <w:tcW w:w="6615" w:type="dxa"/>
+            <w:tcW w:w="6452" w:type="dxa"/>
             <w:gridSpan w:val="2"/>
             <w:shd w:val="clear" w:color="auto" w:fill="A6A6A6" w:themeFill="background1" w:themeFillShade="A6"/>
           </w:tcPr>
@@ -9603,7 +9605,8 @@
         </w:tc>
         <w:tc>
           <w:tcPr>
-            <w:tcW w:w="1974" w:type="dxa"/>
+            <w:tcW w:w="1990" w:type="dxa"/>
+            <w:gridSpan w:val="2"/>
             <w:shd w:val="clear" w:color="auto" w:fill="A6A6A6" w:themeFill="background1" w:themeFillShade="A6"/>
           </w:tcPr>
           <w:p>
@@ -9624,7 +9627,7 @@
       <w:tr>
         <w:tc>
           <w:tcPr>
-            <w:tcW w:w="833" w:type="dxa"/>
+            <w:tcW w:w="763" w:type="dxa"/>
           </w:tcPr>
           <w:p>
             <w:pPr>
@@ -9642,7 +9645,7 @@
         </w:tc>
         <w:tc>
           <w:tcPr>
-            <w:tcW w:w="6615" w:type="dxa"/>
+            <w:tcW w:w="6452" w:type="dxa"/>
             <w:gridSpan w:val="2"/>
           </w:tcPr>
           <w:p>
@@ -9661,7 +9664,8 @@
         </w:tc>
         <w:tc>
           <w:tcPr>
-            <w:tcW w:w="1974" w:type="dxa"/>
+            <w:tcW w:w="1990" w:type="dxa"/>
+            <w:gridSpan w:val="2"/>
           </w:tcPr>
           <w:p>
             <w:pPr>
@@ -9681,7 +9685,7 @@
       <w:tr>
         <w:tc>
           <w:tcPr>
-            <w:tcW w:w="833" w:type="dxa"/>
+            <w:tcW w:w="763" w:type="dxa"/>
           </w:tcPr>
           <w:p>
             <w:pPr>
@@ -9699,7 +9703,7 @@
         </w:tc>
         <w:tc>
           <w:tcPr>
-            <w:tcW w:w="6615" w:type="dxa"/>
+            <w:tcW w:w="6452" w:type="dxa"/>
             <w:gridSpan w:val="2"/>
           </w:tcPr>
           <w:p>
@@ -9718,7 +9722,8 @@
         </w:tc>
         <w:tc>
           <w:tcPr>
-            <w:tcW w:w="1974" w:type="dxa"/>
+            <w:tcW w:w="1990" w:type="dxa"/>
+            <w:gridSpan w:val="2"/>
           </w:tcPr>
           <w:p>
             <w:pPr>
@@ -9752,7 +9757,7 @@
       <w:tr>
         <w:tc>
           <w:tcPr>
-            <w:tcW w:w="833" w:type="dxa"/>
+            <w:tcW w:w="763" w:type="dxa"/>
           </w:tcPr>
           <w:p>
             <w:pPr>
@@ -9770,7 +9775,7 @@
         </w:tc>
         <w:tc>
           <w:tcPr>
-            <w:tcW w:w="6615" w:type="dxa"/>
+            <w:tcW w:w="6452" w:type="dxa"/>
             <w:gridSpan w:val="2"/>
           </w:tcPr>
           <w:p>
@@ -9789,7 +9794,8 @@
         </w:tc>
         <w:tc>
           <w:tcPr>
-            <w:tcW w:w="1974" w:type="dxa"/>
+            <w:tcW w:w="1990" w:type="dxa"/>
+            <w:gridSpan w:val="2"/>
           </w:tcPr>
           <w:p>
             <w:pPr>
@@ -9809,7 +9815,7 @@
       <w:tr>
         <w:tc>
           <w:tcPr>
-            <w:tcW w:w="833" w:type="dxa"/>
+            <w:tcW w:w="763" w:type="dxa"/>
           </w:tcPr>
           <w:p>
             <w:pPr>
@@ -9827,7 +9833,7 @@
         </w:tc>
         <w:tc>
           <w:tcPr>
-            <w:tcW w:w="6615" w:type="dxa"/>
+            <w:tcW w:w="6452" w:type="dxa"/>
             <w:gridSpan w:val="2"/>
           </w:tcPr>
           <w:p>
@@ -9846,7 +9852,8 @@
         </w:tc>
         <w:tc>
           <w:tcPr>
-            <w:tcW w:w="1974" w:type="dxa"/>
+            <w:tcW w:w="1990" w:type="dxa"/>
+            <w:gridSpan w:val="2"/>
           </w:tcPr>
           <w:p>
             <w:pPr>
@@ -9866,7 +9873,7 @@
       <w:tr>
         <w:tc>
           <w:tcPr>
-            <w:tcW w:w="833" w:type="dxa"/>
+            <w:tcW w:w="763" w:type="dxa"/>
             <w:tcBorders>
               <w:left w:val="nil"/>
               <w:bottom w:val="single" w:sz="4" w:space="0" w:color="auto"/>
@@ -9883,7 +9890,7 @@
         </w:tc>
         <w:tc>
           <w:tcPr>
-            <w:tcW w:w="6615" w:type="dxa"/>
+            <w:tcW w:w="6452" w:type="dxa"/>
             <w:gridSpan w:val="2"/>
             <w:tcBorders>
               <w:left w:val="nil"/>
@@ -9901,7 +9908,8 @@
         </w:tc>
         <w:tc>
           <w:tcPr>
-            <w:tcW w:w="1974" w:type="dxa"/>
+            <w:tcW w:w="1990" w:type="dxa"/>
+            <w:gridSpan w:val="2"/>
             <w:tcBorders>
               <w:left w:val="nil"/>
               <w:bottom w:val="single" w:sz="4" w:space="0" w:color="auto"/>
@@ -9920,8 +9928,8 @@
       <w:tr>
         <w:tc>
           <w:tcPr>
-            <w:tcW w:w="9422" w:type="dxa"/>
-            <w:gridSpan w:val="4"/>
+            <w:tcW w:w="9205" w:type="dxa"/>
+            <w:gridSpan w:val="5"/>
             <w:tcBorders>
               <w:top w:val="single" w:sz="4" w:space="0" w:color="auto"/>
             </w:tcBorders>
@@ -9963,7 +9971,7 @@
       <w:tr>
         <w:tc>
           <w:tcPr>
-            <w:tcW w:w="833" w:type="dxa"/>
+            <w:tcW w:w="763" w:type="dxa"/>
           </w:tcPr>
           <w:p>
             <w:pPr>
@@ -9981,7 +9989,7 @@
         </w:tc>
         <w:tc>
           <w:tcPr>
-            <w:tcW w:w="6615" w:type="dxa"/>
+            <w:tcW w:w="6452" w:type="dxa"/>
             <w:gridSpan w:val="2"/>
           </w:tcPr>
           <w:p>
@@ -10000,7 +10008,8 @@
         </w:tc>
         <w:tc>
           <w:tcPr>
-            <w:tcW w:w="1974" w:type="dxa"/>
+            <w:tcW w:w="1990" w:type="dxa"/>
+            <w:gridSpan w:val="2"/>
           </w:tcPr>
           <w:p>
             <w:pPr>
@@ -10020,7 +10029,7 @@
       <w:tr>
         <w:tc>
           <w:tcPr>
-            <w:tcW w:w="833" w:type="dxa"/>
+            <w:tcW w:w="763" w:type="dxa"/>
           </w:tcPr>
           <w:p>
             <w:pPr>
@@ -10038,7 +10047,7 @@
         </w:tc>
         <w:tc>
           <w:tcPr>
-            <w:tcW w:w="6615" w:type="dxa"/>
+            <w:tcW w:w="6452" w:type="dxa"/>
             <w:gridSpan w:val="2"/>
           </w:tcPr>
           <w:p>
@@ -10059,7 +10068,8 @@
         </w:tc>
         <w:tc>
           <w:tcPr>
-            <w:tcW w:w="1974" w:type="dxa"/>
+            <w:tcW w:w="1990" w:type="dxa"/>
+            <w:gridSpan w:val="2"/>
           </w:tcPr>
           <w:p>
             <w:pPr>
@@ -17190,7 +17200,7 @@
   <w:abstractNum w:abstractNumId="10" w15:restartNumberingAfterBreak="0">
     <w:nsid w:val="543C4D58"/>
     <w:multiLevelType w:val="multilevel"/>
-    <w:tmpl w:val="6EBEDA68"/>
+    <w:tmpl w:val="1D6ABCD2"/>
     <w:lvl w:ilvl="0">
       <w:start w:val="1"/>
       <w:numFmt w:val="decimal"/>
@@ -17215,6 +17225,10 @@
       </w:pPr>
       <w:rPr>
         <w:rFonts w:hint="default"/>
+        <w:b w:val="0"/>
+        <w:bCs w:val="0"/>
+        <w:sz w:val="32"/>
+        <w:szCs w:val="32"/>
       </w:rPr>
     </w:lvl>
     <w:lvl w:ilvl="2">
@@ -17310,6 +17324,92 @@
     </w:lvl>
   </w:abstractNum>
   <w:abstractNum w:abstractNumId="11" w15:restartNumberingAfterBreak="0">
+    <w:nsid w:val="5E1D5337"/>
+    <w:multiLevelType w:val="multilevel"/>
+    <w:tmpl w:val="04070025"/>
+    <w:lvl w:ilvl="0">
+      <w:start w:val="1"/>
+      <w:numFmt w:val="decimal"/>
+      <w:lvlText w:val="%1"/>
+      <w:lvlJc w:val="left"/>
+      <w:pPr>
+        <w:ind w:left="432" w:hanging="432"/>
+      </w:pPr>
+    </w:lvl>
+    <w:lvl w:ilvl="1">
+      <w:start w:val="1"/>
+      <w:numFmt w:val="decimal"/>
+      <w:lvlText w:val="%1.%2"/>
+      <w:lvlJc w:val="left"/>
+      <w:pPr>
+        <w:ind w:left="576" w:hanging="576"/>
+      </w:pPr>
+    </w:lvl>
+    <w:lvl w:ilvl="2">
+      <w:start w:val="1"/>
+      <w:numFmt w:val="decimal"/>
+      <w:lvlText w:val="%1.%2.%3"/>
+      <w:lvlJc w:val="left"/>
+      <w:pPr>
+        <w:ind w:left="720" w:hanging="720"/>
+      </w:pPr>
+    </w:lvl>
+    <w:lvl w:ilvl="3">
+      <w:start w:val="1"/>
+      <w:numFmt w:val="decimal"/>
+      <w:lvlText w:val="%1.%2.%3.%4"/>
+      <w:lvlJc w:val="left"/>
+      <w:pPr>
+        <w:ind w:left="864" w:hanging="864"/>
+      </w:pPr>
+    </w:lvl>
+    <w:lvl w:ilvl="4">
+      <w:start w:val="1"/>
+      <w:numFmt w:val="decimal"/>
+      <w:lvlText w:val="%1.%2.%3.%4.%5"/>
+      <w:lvlJc w:val="left"/>
+      <w:pPr>
+        <w:ind w:left="1008" w:hanging="1008"/>
+      </w:pPr>
+    </w:lvl>
+    <w:lvl w:ilvl="5">
+      <w:start w:val="1"/>
+      <w:numFmt w:val="decimal"/>
+      <w:lvlText w:val="%1.%2.%3.%4.%5.%6"/>
+      <w:lvlJc w:val="left"/>
+      <w:pPr>
+        <w:ind w:left="1152" w:hanging="1152"/>
+      </w:pPr>
+    </w:lvl>
+    <w:lvl w:ilvl="6">
+      <w:start w:val="1"/>
+      <w:numFmt w:val="decimal"/>
+      <w:lvlText w:val="%1.%2.%3.%4.%5.%6.%7"/>
+      <w:lvlJc w:val="left"/>
+      <w:pPr>
+        <w:ind w:left="1296" w:hanging="1296"/>
+      </w:pPr>
+    </w:lvl>
+    <w:lvl w:ilvl="7">
+      <w:start w:val="1"/>
+      <w:numFmt w:val="decimal"/>
+      <w:lvlText w:val="%1.%2.%3.%4.%5.%6.%7.%8"/>
+      <w:lvlJc w:val="left"/>
+      <w:pPr>
+        <w:ind w:left="1440" w:hanging="1440"/>
+      </w:pPr>
+    </w:lvl>
+    <w:lvl w:ilvl="8">
+      <w:start w:val="1"/>
+      <w:numFmt w:val="decimal"/>
+      <w:lvlText w:val="%1.%2.%3.%4.%5.%6.%7.%8.%9"/>
+      <w:lvlJc w:val="left"/>
+      <w:pPr>
+        <w:ind w:left="1584" w:hanging="1584"/>
+      </w:pPr>
+    </w:lvl>
+  </w:abstractNum>
+  <w:abstractNum w:abstractNumId="12" w15:restartNumberingAfterBreak="0">
     <w:nsid w:val="600B4C03"/>
     <w:multiLevelType w:val="multilevel"/>
     <w:tmpl w:val="F75AEBAA"/>
@@ -17422,7 +17522,7 @@
       </w:rPr>
     </w:lvl>
   </w:abstractNum>
-  <w:abstractNum w:abstractNumId="12" w15:restartNumberingAfterBreak="0">
+  <w:abstractNum w:abstractNumId="13" w15:restartNumberingAfterBreak="0">
     <w:nsid w:val="6B711508"/>
     <w:multiLevelType w:val="hybridMultilevel"/>
     <w:tmpl w:val="341A3990"/>
@@ -17511,7 +17611,7 @@
       </w:pPr>
     </w:lvl>
   </w:abstractNum>
-  <w:abstractNum w:abstractNumId="13" w15:restartNumberingAfterBreak="0">
+  <w:abstractNum w:abstractNumId="14" w15:restartNumberingAfterBreak="0">
     <w:nsid w:val="6F8C2B9E"/>
     <w:multiLevelType w:val="hybridMultilevel"/>
     <w:tmpl w:val="247E3E50"/>
@@ -17604,13 +17704,13 @@
     <w:abstractNumId w:val="3"/>
   </w:num>
   <w:num w:numId="3" w16cid:durableId="704526241">
-    <w:abstractNumId w:val="13"/>
+    <w:abstractNumId w:val="14"/>
   </w:num>
   <w:num w:numId="4" w16cid:durableId="1657881179">
     <w:abstractNumId w:val="6"/>
   </w:num>
   <w:num w:numId="5" w16cid:durableId="1880622696">
-    <w:abstractNumId w:val="12"/>
+    <w:abstractNumId w:val="13"/>
   </w:num>
   <w:num w:numId="6" w16cid:durableId="1820488443">
     <w:abstractNumId w:val="9"/>
@@ -17622,7 +17722,7 @@
     <w:abstractNumId w:val="10"/>
   </w:num>
   <w:num w:numId="9" w16cid:durableId="1209991530">
-    <w:abstractNumId w:val="11"/>
+    <w:abstractNumId w:val="12"/>
   </w:num>
   <w:num w:numId="10" w16cid:durableId="1915311163">
     <w:abstractNumId w:val="5"/>
@@ -17638,6 +17738,9 @@
   </w:num>
   <w:num w:numId="14" w16cid:durableId="530461650">
     <w:abstractNumId w:val="8"/>
+  </w:num>
+  <w:num w:numId="15" w16cid:durableId="1552308121">
+    <w:abstractNumId w:val="11"/>
   </w:num>
 </w:numbering>
 </file>
@@ -18286,6 +18389,7 @@
   <w:style w:type="character" w:default="1" w:styleId="Absatz-Standardschriftart">
     <w:name w:val="Default Paragraph Font"/>
     <w:uiPriority w:val="1"/>
+    <w:semiHidden/>
     <w:unhideWhenUsed/>
   </w:style>
   <w:style w:type="table" w:default="1" w:styleId="NormaleTabelle">
@@ -19063,16 +19167,25 @@
 </file>
 
 <file path=customXml/item1.xml><?xml version="1.0" encoding="utf-8"?>
-<b:Sources xmlns:b="http://schemas.openxmlformats.org/officeDocument/2006/bibliography" xmlns="http://schemas.openxmlformats.org/officeDocument/2006/bibliography" SelectedStyle="\APASixthEditionOfficeOnline.xsl" StyleName="APA" Version="6"/>
-</file>
-
-<file path=customXml/item2.xml><?xml version="1.0" encoding="utf-8"?>
 <p:properties xmlns:p="http://schemas.microsoft.com/office/2006/metadata/properties" xmlns:xsi="http://www.w3.org/2001/XMLSchema-instance" xmlns:pc="http://schemas.microsoft.com/office/infopath/2007/PartnerControls">
   <documentManagement/>
 </p:properties>
 </file>
 
+<file path=customXml/item2.xml><?xml version="1.0" encoding="utf-8"?>
+<b:Sources xmlns:b="http://schemas.openxmlformats.org/officeDocument/2006/bibliography" xmlns="http://schemas.openxmlformats.org/officeDocument/2006/bibliography" SelectedStyle="\APASixthEditionOfficeOnline.xsl" StyleName="APA" Version="6"/>
+</file>
+
 <file path=customXml/item3.xml><?xml version="1.0" encoding="utf-8"?>
+<?mso-contentType ?>
+<FormTemplates xmlns="http://schemas.microsoft.com/sharepoint/v3/contenttype/forms">
+  <Display>DocumentLibraryForm</Display>
+  <Edit>DocumentLibraryForm</Edit>
+  <New>DocumentLibraryForm</New>
+</FormTemplates>
+</file>
+
+<file path=customXml/item4.xml><?xml version="1.0" encoding="utf-8"?>
 <ct:contentTypeSchema xmlns:ct="http://schemas.microsoft.com/office/2006/metadata/contentType" xmlns:ma="http://schemas.microsoft.com/office/2006/metadata/properties/metaAttributes" ct:_="" ma:_="" ma:contentTypeName="Dokument" ma:contentTypeID="0x010100EF76924D3740DF4A82858773E6EEC490" ma:contentTypeVersion="2" ma:contentTypeDescription="Ein neues Dokument erstellen." ma:contentTypeScope="" ma:versionID="e6dd26938bd61fc841c3cd02f9ef3e0a">
   <xsd:schema xmlns:xsd="http://www.w3.org/2001/XMLSchema" xmlns:xs="http://www.w3.org/2001/XMLSchema" xmlns:p="http://schemas.microsoft.com/office/2006/metadata/properties" xmlns:ns2="fef6dba0-929f-4871-a0ef-ae1d0575ab12" targetNamespace="http://schemas.microsoft.com/office/2006/metadata/properties" ma:root="true" ma:fieldsID="16faf4461258950b762968fa7d3b7d63" ns2:_="">
     <xsd:import namespace="fef6dba0-929f-4871-a0ef-ae1d0575ab12"/>
@@ -19204,24 +19317,7 @@
 </ct:contentTypeSchema>
 </file>
 
-<file path=customXml/item4.xml><?xml version="1.0" encoding="utf-8"?>
-<?mso-contentType ?>
-<FormTemplates xmlns="http://schemas.microsoft.com/sharepoint/v3/contenttype/forms">
-  <Display>DocumentLibraryForm</Display>
-  <Edit>DocumentLibraryForm</Edit>
-  <New>DocumentLibraryForm</New>
-</FormTemplates>
-</file>
-
 <file path=customXml/itemProps1.xml><?xml version="1.0" encoding="utf-8"?>
-<ds:datastoreItem xmlns:ds="http://schemas.openxmlformats.org/officeDocument/2006/customXml" ds:itemID="{DF9EDE3F-A1D8-4A34-8D9E-0E429F9F731E}">
-  <ds:schemaRefs>
-    <ds:schemaRef ds:uri="http://schemas.openxmlformats.org/officeDocument/2006/bibliography"/>
-  </ds:schemaRefs>
-</ds:datastoreItem>
-</file>
-
-<file path=customXml/itemProps2.xml><?xml version="1.0" encoding="utf-8"?>
 <ds:datastoreItem xmlns:ds="http://schemas.openxmlformats.org/officeDocument/2006/customXml" ds:itemID="{E8CDFA10-54E9-4DBA-8067-2DB37B1A61B5}">
   <ds:schemaRefs>
     <ds:schemaRef ds:uri="http://schemas.microsoft.com/office/2006/metadata/properties"/>
@@ -19230,7 +19326,23 @@
 </ds:datastoreItem>
 </file>
 
+<file path=customXml/itemProps2.xml><?xml version="1.0" encoding="utf-8"?>
+<ds:datastoreItem xmlns:ds="http://schemas.openxmlformats.org/officeDocument/2006/customXml" ds:itemID="{DF9EDE3F-A1D8-4A34-8D9E-0E429F9F731E}">
+  <ds:schemaRefs>
+    <ds:schemaRef ds:uri="http://schemas.openxmlformats.org/officeDocument/2006/bibliography"/>
+  </ds:schemaRefs>
+</ds:datastoreItem>
+</file>
+
 <file path=customXml/itemProps3.xml><?xml version="1.0" encoding="utf-8"?>
+<ds:datastoreItem xmlns:ds="http://schemas.openxmlformats.org/officeDocument/2006/customXml" ds:itemID="{9C187AB6-3C74-4C3A-981D-F9AFB5560FBD}">
+  <ds:schemaRefs>
+    <ds:schemaRef ds:uri="http://schemas.microsoft.com/sharepoint/v3/contenttype/forms"/>
+  </ds:schemaRefs>
+</ds:datastoreItem>
+</file>
+
+<file path=customXml/itemProps4.xml><?xml version="1.0" encoding="utf-8"?>
 <ds:datastoreItem xmlns:ds="http://schemas.openxmlformats.org/officeDocument/2006/customXml" ds:itemID="{D322E9D4-09CA-43A4-A0EE-3E35FDCA461D}">
   <ds:schemaRefs>
     <ds:schemaRef ds:uri="http://schemas.microsoft.com/office/2006/metadata/contentType"/>
@@ -19246,12 +19358,4 @@
     <ds:schemaRef ds:uri="http://schemas.microsoft.com/internal/obd"/>
   </ds:schemaRefs>
 </ds:datastoreItem>
-</file>
-
-<file path=customXml/itemProps4.xml><?xml version="1.0" encoding="utf-8"?>
-<ds:datastoreItem xmlns:ds="http://schemas.openxmlformats.org/officeDocument/2006/customXml" ds:itemID="{9C187AB6-3C74-4C3A-981D-F9AFB5560FBD}">
-  <ds:schemaRefs>
-    <ds:schemaRef ds:uri="http://schemas.microsoft.com/sharepoint/v3/contenttype/forms"/>
-  </ds:schemaRefs>
-</ds:datastoreItem>
 </file>
</xml_diff>

<commit_message>
change product name in STP
</commit_message>
<xml_diff>
--- a/PROJECT/STP/TINF21C_STP_Team_4.docx
+++ b/PROJECT/STP/TINF21C_STP_Team_4.docx
@@ -1888,7 +1888,7 @@
               <w:noProof/>
               <w:kern w:val="2"/>
               <w:sz w:val="22"/>
-              <w:lang w:val="en-US" w:eastAsia="en-US"/>
+              <w:lang w:val="en-GB" w:eastAsia="en-GB"/>
               <w14:ligatures w14:val="standardContextual"/>
             </w:rPr>
           </w:pPr>
@@ -1910,7 +1910,7 @@
             </w:rPr>
             <w:fldChar w:fldCharType="separate"/>
           </w:r>
-          <w:hyperlink w:anchor="_Toc134646489" w:history="1">
+          <w:hyperlink w:anchor="_Toc134653544" w:history="1">
             <w:r>
               <w:rPr>
                 <w:rStyle w:val="Hyperlink"/>
@@ -1925,7 +1925,7 @@
                 <w:noProof/>
                 <w:kern w:val="2"/>
                 <w:sz w:val="22"/>
-                <w:lang w:val="en-US" w:eastAsia="en-US"/>
+                <w:lang w:val="en-GB" w:eastAsia="en-GB"/>
                 <w14:ligatures w14:val="standardContextual"/>
               </w:rPr>
               <w:tab/>
@@ -1957,7 +1957,7 @@
                 <w:noProof/>
                 <w:webHidden/>
               </w:rPr>
-              <w:instrText xml:space="preserve"> PAGEREF _Toc134646489 \h </w:instrText>
+              <w:instrText xml:space="preserve"> PAGEREF _Toc134653544 \h </w:instrText>
             </w:r>
             <w:r>
               <w:rPr>
@@ -2000,15 +2000,14 @@
               <w:noProof/>
               <w:kern w:val="2"/>
               <w:sz w:val="22"/>
-              <w:lang w:val="en-US" w:eastAsia="en-US"/>
+              <w:lang w:val="en-GB" w:eastAsia="en-GB"/>
               <w14:ligatures w14:val="standardContextual"/>
             </w:rPr>
           </w:pPr>
-          <w:hyperlink w:anchor="_Toc134646490" w:history="1">
+          <w:hyperlink w:anchor="_Toc134653545" w:history="1">
             <w:r>
               <w:rPr>
                 <w:rStyle w:val="Hyperlink"/>
-                <w:rFonts w:cs="Arial"/>
                 <w:noProof/>
                 <w:lang w:val="en-US"/>
               </w:rPr>
@@ -2020,7 +2019,7 @@
                 <w:noProof/>
                 <w:kern w:val="2"/>
                 <w:sz w:val="22"/>
-                <w:lang w:val="en-US" w:eastAsia="en-US"/>
+                <w:lang w:val="en-GB" w:eastAsia="en-GB"/>
                 <w14:ligatures w14:val="standardContextual"/>
               </w:rPr>
               <w:tab/>
@@ -2052,7 +2051,7 @@
                 <w:noProof/>
                 <w:webHidden/>
               </w:rPr>
-              <w:instrText xml:space="preserve"> PAGEREF _Toc134646490 \h </w:instrText>
+              <w:instrText xml:space="preserve"> PAGEREF _Toc134653545 \h </w:instrText>
             </w:r>
             <w:r>
               <w:rPr>
@@ -2095,11 +2094,11 @@
               <w:noProof/>
               <w:kern w:val="2"/>
               <w:sz w:val="22"/>
-              <w:lang w:val="en-US" w:eastAsia="en-US"/>
+              <w:lang w:val="en-GB" w:eastAsia="en-GB"/>
               <w14:ligatures w14:val="standardContextual"/>
             </w:rPr>
           </w:pPr>
-          <w:hyperlink w:anchor="_Toc134646491" w:history="1">
+          <w:hyperlink w:anchor="_Toc134653546" w:history="1">
             <w:r>
               <w:rPr>
                 <w:rStyle w:val="Hyperlink"/>
@@ -2114,7 +2113,7 @@
                 <w:noProof/>
                 <w:kern w:val="2"/>
                 <w:sz w:val="22"/>
-                <w:lang w:val="en-US" w:eastAsia="en-US"/>
+                <w:lang w:val="en-GB" w:eastAsia="en-GB"/>
                 <w14:ligatures w14:val="standardContextual"/>
               </w:rPr>
               <w:tab/>
@@ -2146,7 +2145,7 @@
                 <w:noProof/>
                 <w:webHidden/>
               </w:rPr>
-              <w:instrText xml:space="preserve"> PAGEREF _Toc134646491 \h </w:instrText>
+              <w:instrText xml:space="preserve"> PAGEREF _Toc134653546 \h </w:instrText>
             </w:r>
             <w:r>
               <w:rPr>
@@ -2189,11 +2188,11 @@
               <w:noProof/>
               <w:kern w:val="2"/>
               <w:sz w:val="22"/>
-              <w:lang w:val="en-US" w:eastAsia="en-US"/>
+              <w:lang w:val="en-GB" w:eastAsia="en-GB"/>
               <w14:ligatures w14:val="standardContextual"/>
             </w:rPr>
           </w:pPr>
-          <w:hyperlink w:anchor="_Toc134646492" w:history="1">
+          <w:hyperlink w:anchor="_Toc134653547" w:history="1">
             <w:r>
               <w:rPr>
                 <w:rStyle w:val="Hyperlink"/>
@@ -2208,7 +2207,7 @@
                 <w:noProof/>
                 <w:kern w:val="2"/>
                 <w:sz w:val="22"/>
-                <w:lang w:val="en-US" w:eastAsia="en-US"/>
+                <w:lang w:val="en-GB" w:eastAsia="en-GB"/>
                 <w14:ligatures w14:val="standardContextual"/>
               </w:rPr>
               <w:tab/>
@@ -2240,7 +2239,7 @@
                 <w:noProof/>
                 <w:webHidden/>
               </w:rPr>
-              <w:instrText xml:space="preserve"> PAGEREF _Toc134646492 \h </w:instrText>
+              <w:instrText xml:space="preserve"> PAGEREF _Toc134653547 \h </w:instrText>
             </w:r>
             <w:r>
               <w:rPr>
@@ -2283,11 +2282,11 @@
               <w:noProof/>
               <w:kern w:val="2"/>
               <w:sz w:val="22"/>
-              <w:lang w:val="en-US" w:eastAsia="en-US"/>
+              <w:lang w:val="en-GB" w:eastAsia="en-GB"/>
               <w14:ligatures w14:val="standardContextual"/>
             </w:rPr>
           </w:pPr>
-          <w:hyperlink w:anchor="_Toc134646493" w:history="1">
+          <w:hyperlink w:anchor="_Toc134653548" w:history="1">
             <w:r>
               <w:rPr>
                 <w:rStyle w:val="Hyperlink"/>
@@ -2302,7 +2301,7 @@
                 <w:noProof/>
                 <w:kern w:val="2"/>
                 <w:sz w:val="22"/>
-                <w:lang w:val="en-US" w:eastAsia="en-US"/>
+                <w:lang w:val="en-GB" w:eastAsia="en-GB"/>
                 <w14:ligatures w14:val="standardContextual"/>
               </w:rPr>
               <w:tab/>
@@ -2334,7 +2333,7 @@
                 <w:noProof/>
                 <w:webHidden/>
               </w:rPr>
-              <w:instrText xml:space="preserve"> PAGEREF _Toc134646493 \h </w:instrText>
+              <w:instrText xml:space="preserve"> PAGEREF _Toc134653548 \h </w:instrText>
             </w:r>
             <w:r>
               <w:rPr>
@@ -2377,11 +2376,11 @@
               <w:noProof/>
               <w:kern w:val="2"/>
               <w:sz w:val="22"/>
-              <w:lang w:val="en-US" w:eastAsia="en-US"/>
+              <w:lang w:val="en-GB" w:eastAsia="en-GB"/>
               <w14:ligatures w14:val="standardContextual"/>
             </w:rPr>
           </w:pPr>
-          <w:hyperlink w:anchor="_Toc134646494" w:history="1">
+          <w:hyperlink w:anchor="_Toc134653549" w:history="1">
             <w:r>
               <w:rPr>
                 <w:rStyle w:val="Hyperlink"/>
@@ -2396,7 +2395,7 @@
                 <w:noProof/>
                 <w:kern w:val="2"/>
                 <w:sz w:val="22"/>
-                <w:lang w:val="en-US" w:eastAsia="en-US"/>
+                <w:lang w:val="en-GB" w:eastAsia="en-GB"/>
                 <w14:ligatures w14:val="standardContextual"/>
               </w:rPr>
               <w:tab/>
@@ -2428,7 +2427,7 @@
                 <w:noProof/>
                 <w:webHidden/>
               </w:rPr>
-              <w:instrText xml:space="preserve"> PAGEREF _Toc134646494 \h </w:instrText>
+              <w:instrText xml:space="preserve"> PAGEREF _Toc134653549 \h </w:instrText>
             </w:r>
             <w:r>
               <w:rPr>
@@ -2471,11 +2470,11 @@
               <w:noProof/>
               <w:kern w:val="2"/>
               <w:sz w:val="22"/>
-              <w:lang w:val="en-US" w:eastAsia="en-US"/>
+              <w:lang w:val="en-GB" w:eastAsia="en-GB"/>
               <w14:ligatures w14:val="standardContextual"/>
             </w:rPr>
           </w:pPr>
-          <w:hyperlink w:anchor="_Toc134646495" w:history="1">
+          <w:hyperlink w:anchor="_Toc134653550" w:history="1">
             <w:r>
               <w:rPr>
                 <w:rStyle w:val="Hyperlink"/>
@@ -2490,7 +2489,7 @@
                 <w:noProof/>
                 <w:kern w:val="2"/>
                 <w:sz w:val="22"/>
-                <w:lang w:val="en-US" w:eastAsia="en-US"/>
+                <w:lang w:val="en-GB" w:eastAsia="en-GB"/>
                 <w14:ligatures w14:val="standardContextual"/>
               </w:rPr>
               <w:tab/>
@@ -2522,7 +2521,7 @@
                 <w:noProof/>
                 <w:webHidden/>
               </w:rPr>
-              <w:instrText xml:space="preserve"> PAGEREF _Toc134646495 \h </w:instrText>
+              <w:instrText xml:space="preserve"> PAGEREF _Toc134653550 \h </w:instrText>
             </w:r>
             <w:r>
               <w:rPr>
@@ -2565,11 +2564,11 @@
               <w:noProof/>
               <w:kern w:val="2"/>
               <w:sz w:val="22"/>
-              <w:lang w:val="en-US" w:eastAsia="en-US"/>
+              <w:lang w:val="en-GB" w:eastAsia="en-GB"/>
               <w14:ligatures w14:val="standardContextual"/>
             </w:rPr>
           </w:pPr>
-          <w:hyperlink w:anchor="_Toc134646496" w:history="1">
+          <w:hyperlink w:anchor="_Toc134653551" w:history="1">
             <w:r>
               <w:rPr>
                 <w:rStyle w:val="Hyperlink"/>
@@ -2584,7 +2583,7 @@
                 <w:noProof/>
                 <w:kern w:val="2"/>
                 <w:sz w:val="22"/>
-                <w:lang w:val="en-US" w:eastAsia="en-US"/>
+                <w:lang w:val="en-GB" w:eastAsia="en-GB"/>
                 <w14:ligatures w14:val="standardContextual"/>
               </w:rPr>
               <w:tab/>
@@ -2616,7 +2615,7 @@
                 <w:noProof/>
                 <w:webHidden/>
               </w:rPr>
-              <w:instrText xml:space="preserve"> PAGEREF _Toc134646496 \h </w:instrText>
+              <w:instrText xml:space="preserve"> PAGEREF _Toc134653551 \h </w:instrText>
             </w:r>
             <w:r>
               <w:rPr>
@@ -2659,11 +2658,11 @@
               <w:noProof/>
               <w:kern w:val="2"/>
               <w:sz w:val="22"/>
-              <w:lang w:val="en-US" w:eastAsia="en-US"/>
+              <w:lang w:val="en-GB" w:eastAsia="en-GB"/>
               <w14:ligatures w14:val="standardContextual"/>
             </w:rPr>
           </w:pPr>
-          <w:hyperlink w:anchor="_Toc134646497" w:history="1">
+          <w:hyperlink w:anchor="_Toc134653552" w:history="1">
             <w:r>
               <w:rPr>
                 <w:rStyle w:val="Hyperlink"/>
@@ -2678,7 +2677,7 @@
                 <w:noProof/>
                 <w:kern w:val="2"/>
                 <w:sz w:val="22"/>
-                <w:lang w:val="en-US" w:eastAsia="en-US"/>
+                <w:lang w:val="en-GB" w:eastAsia="en-GB"/>
                 <w14:ligatures w14:val="standardContextual"/>
               </w:rPr>
               <w:tab/>
@@ -2710,7 +2709,7 @@
                 <w:noProof/>
                 <w:webHidden/>
               </w:rPr>
-              <w:instrText xml:space="preserve"> PAGEREF _Toc134646497 \h </w:instrText>
+              <w:instrText xml:space="preserve"> PAGEREF _Toc134653552 \h </w:instrText>
             </w:r>
             <w:r>
               <w:rPr>
@@ -2753,11 +2752,11 @@
               <w:noProof/>
               <w:kern w:val="2"/>
               <w:sz w:val="22"/>
-              <w:lang w:val="en-US" w:eastAsia="en-US"/>
+              <w:lang w:val="en-GB" w:eastAsia="en-GB"/>
               <w14:ligatures w14:val="standardContextual"/>
             </w:rPr>
           </w:pPr>
-          <w:hyperlink w:anchor="_Toc134646498" w:history="1">
+          <w:hyperlink w:anchor="_Toc134653553" w:history="1">
             <w:r>
               <w:rPr>
                 <w:rStyle w:val="Hyperlink"/>
@@ -2772,7 +2771,7 @@
                 <w:noProof/>
                 <w:kern w:val="2"/>
                 <w:sz w:val="22"/>
-                <w:lang w:val="en-US" w:eastAsia="en-US"/>
+                <w:lang w:val="en-GB" w:eastAsia="en-GB"/>
                 <w14:ligatures w14:val="standardContextual"/>
               </w:rPr>
               <w:tab/>
@@ -2804,7 +2803,7 @@
                 <w:noProof/>
                 <w:webHidden/>
               </w:rPr>
-              <w:instrText xml:space="preserve"> PAGEREF _Toc134646498 \h </w:instrText>
+              <w:instrText xml:space="preserve"> PAGEREF _Toc134653553 \h </w:instrText>
             </w:r>
             <w:r>
               <w:rPr>
@@ -2847,11 +2846,11 @@
               <w:noProof/>
               <w:kern w:val="2"/>
               <w:sz w:val="22"/>
-              <w:lang w:val="en-US" w:eastAsia="en-US"/>
+              <w:lang w:val="en-GB" w:eastAsia="en-GB"/>
               <w14:ligatures w14:val="standardContextual"/>
             </w:rPr>
           </w:pPr>
-          <w:hyperlink w:anchor="_Toc134646499" w:history="1">
+          <w:hyperlink w:anchor="_Toc134653554" w:history="1">
             <w:r>
               <w:rPr>
                 <w:rStyle w:val="Hyperlink"/>
@@ -2866,7 +2865,7 @@
                 <w:noProof/>
                 <w:kern w:val="2"/>
                 <w:sz w:val="22"/>
-                <w:lang w:val="en-US" w:eastAsia="en-US"/>
+                <w:lang w:val="en-GB" w:eastAsia="en-GB"/>
                 <w14:ligatures w14:val="standardContextual"/>
               </w:rPr>
               <w:tab/>
@@ -2898,7 +2897,7 @@
                 <w:noProof/>
                 <w:webHidden/>
               </w:rPr>
-              <w:instrText xml:space="preserve"> PAGEREF _Toc134646499 \h </w:instrText>
+              <w:instrText xml:space="preserve"> PAGEREF _Toc134653554 \h </w:instrText>
             </w:r>
             <w:r>
               <w:rPr>
@@ -2941,11 +2940,11 @@
               <w:noProof/>
               <w:kern w:val="2"/>
               <w:sz w:val="22"/>
-              <w:lang w:val="en-US" w:eastAsia="en-US"/>
+              <w:lang w:val="en-GB" w:eastAsia="en-GB"/>
               <w14:ligatures w14:val="standardContextual"/>
             </w:rPr>
           </w:pPr>
-          <w:hyperlink w:anchor="_Toc134646500" w:history="1">
+          <w:hyperlink w:anchor="_Toc134653555" w:history="1">
             <w:r>
               <w:rPr>
                 <w:rStyle w:val="Hyperlink"/>
@@ -2960,7 +2959,7 @@
                 <w:noProof/>
                 <w:kern w:val="2"/>
                 <w:sz w:val="22"/>
-                <w:lang w:val="en-US" w:eastAsia="en-US"/>
+                <w:lang w:val="en-GB" w:eastAsia="en-GB"/>
                 <w14:ligatures w14:val="standardContextual"/>
               </w:rPr>
               <w:tab/>
@@ -2992,7 +2991,7 @@
                 <w:noProof/>
                 <w:webHidden/>
               </w:rPr>
-              <w:instrText xml:space="preserve"> PAGEREF _Toc134646500 \h </w:instrText>
+              <w:instrText xml:space="preserve"> PAGEREF _Toc134653555 \h </w:instrText>
             </w:r>
             <w:r>
               <w:rPr>
@@ -3035,11 +3034,11 @@
               <w:noProof/>
               <w:kern w:val="2"/>
               <w:sz w:val="22"/>
-              <w:lang w:val="en-US" w:eastAsia="en-US"/>
+              <w:lang w:val="en-GB" w:eastAsia="en-GB"/>
               <w14:ligatures w14:val="standardContextual"/>
             </w:rPr>
           </w:pPr>
-          <w:hyperlink w:anchor="_Toc134646501" w:history="1">
+          <w:hyperlink w:anchor="_Toc134653556" w:history="1">
             <w:r>
               <w:rPr>
                 <w:rStyle w:val="Hyperlink"/>
@@ -3054,7 +3053,7 @@
                 <w:noProof/>
                 <w:kern w:val="2"/>
                 <w:sz w:val="22"/>
-                <w:lang w:val="en-US" w:eastAsia="en-US"/>
+                <w:lang w:val="en-GB" w:eastAsia="en-GB"/>
                 <w14:ligatures w14:val="standardContextual"/>
               </w:rPr>
               <w:tab/>
@@ -3086,7 +3085,7 @@
                 <w:noProof/>
                 <w:webHidden/>
               </w:rPr>
-              <w:instrText xml:space="preserve"> PAGEREF _Toc134646501 \h </w:instrText>
+              <w:instrText xml:space="preserve"> PAGEREF _Toc134653556 \h </w:instrText>
             </w:r>
             <w:r>
               <w:rPr>
@@ -3129,11 +3128,11 @@
               <w:noProof/>
               <w:kern w:val="2"/>
               <w:sz w:val="22"/>
-              <w:lang w:val="en-US" w:eastAsia="en-US"/>
+              <w:lang w:val="en-GB" w:eastAsia="en-GB"/>
               <w14:ligatures w14:val="standardContextual"/>
             </w:rPr>
           </w:pPr>
-          <w:hyperlink w:anchor="_Toc134646502" w:history="1">
+          <w:hyperlink w:anchor="_Toc134653557" w:history="1">
             <w:r>
               <w:rPr>
                 <w:rStyle w:val="Hyperlink"/>
@@ -3148,7 +3147,7 @@
                 <w:noProof/>
                 <w:kern w:val="2"/>
                 <w:sz w:val="22"/>
-                <w:lang w:val="en-US" w:eastAsia="en-US"/>
+                <w:lang w:val="en-GB" w:eastAsia="en-GB"/>
                 <w14:ligatures w14:val="standardContextual"/>
               </w:rPr>
               <w:tab/>
@@ -3180,7 +3179,7 @@
                 <w:noProof/>
                 <w:webHidden/>
               </w:rPr>
-              <w:instrText xml:space="preserve"> PAGEREF _Toc134646502 \h </w:instrText>
+              <w:instrText xml:space="preserve"> PAGEREF _Toc134653557 \h </w:instrText>
             </w:r>
             <w:r>
               <w:rPr>
@@ -3222,11 +3221,11 @@
               <w:noProof/>
               <w:kern w:val="2"/>
               <w:sz w:val="22"/>
-              <w:lang w:val="en-US" w:eastAsia="en-US"/>
+              <w:lang w:val="en-GB" w:eastAsia="en-GB"/>
               <w14:ligatures w14:val="standardContextual"/>
             </w:rPr>
           </w:pPr>
-          <w:hyperlink w:anchor="_Toc134646503" w:history="1">
+          <w:hyperlink w:anchor="_Toc134653558" w:history="1">
             <w:r>
               <w:rPr>
                 <w:rStyle w:val="Hyperlink"/>
@@ -3254,7 +3253,7 @@
                 <w:noProof/>
                 <w:webHidden/>
               </w:rPr>
-              <w:instrText xml:space="preserve"> PAGEREF _Toc134646503 \h </w:instrText>
+              <w:instrText xml:space="preserve"> PAGEREF _Toc134653558 \h </w:instrText>
             </w:r>
             <w:r>
               <w:rPr>
@@ -3296,11 +3295,11 @@
               <w:noProof/>
               <w:kern w:val="2"/>
               <w:sz w:val="22"/>
-              <w:lang w:val="en-US" w:eastAsia="en-US"/>
+              <w:lang w:val="en-GB" w:eastAsia="en-GB"/>
               <w14:ligatures w14:val="standardContextual"/>
             </w:rPr>
           </w:pPr>
-          <w:hyperlink w:anchor="_Toc134646504" w:history="1">
+          <w:hyperlink w:anchor="_Toc134653559" w:history="1">
             <w:r>
               <w:rPr>
                 <w:rStyle w:val="Hyperlink"/>
@@ -3328,7 +3327,7 @@
                 <w:noProof/>
                 <w:webHidden/>
               </w:rPr>
-              <w:instrText xml:space="preserve"> PAGEREF _Toc134646504 \h </w:instrText>
+              <w:instrText xml:space="preserve"> PAGEREF _Toc134653559 \h </w:instrText>
             </w:r>
             <w:r>
               <w:rPr>
@@ -3370,11 +3369,11 @@
               <w:noProof/>
               <w:kern w:val="2"/>
               <w:sz w:val="22"/>
-              <w:lang w:val="en-US" w:eastAsia="en-US"/>
+              <w:lang w:val="en-GB" w:eastAsia="en-GB"/>
               <w14:ligatures w14:val="standardContextual"/>
             </w:rPr>
           </w:pPr>
-          <w:hyperlink w:anchor="_Toc134646505" w:history="1">
+          <w:hyperlink w:anchor="_Toc134653560" w:history="1">
             <w:r>
               <w:rPr>
                 <w:rStyle w:val="Hyperlink"/>
@@ -3402,7 +3401,7 @@
                 <w:noProof/>
                 <w:webHidden/>
               </w:rPr>
-              <w:instrText xml:space="preserve"> PAGEREF _Toc134646505 \h </w:instrText>
+              <w:instrText xml:space="preserve"> PAGEREF _Toc134653560 \h </w:instrText>
             </w:r>
             <w:r>
               <w:rPr>
@@ -3444,11 +3443,11 @@
               <w:noProof/>
               <w:kern w:val="2"/>
               <w:sz w:val="22"/>
-              <w:lang w:val="en-US" w:eastAsia="en-US"/>
+              <w:lang w:val="en-GB" w:eastAsia="en-GB"/>
               <w14:ligatures w14:val="standardContextual"/>
             </w:rPr>
           </w:pPr>
-          <w:hyperlink w:anchor="_Toc134646506" w:history="1">
+          <w:hyperlink w:anchor="_Toc134653561" w:history="1">
             <w:r>
               <w:rPr>
                 <w:rStyle w:val="Hyperlink"/>
@@ -3476,7 +3475,7 @@
                 <w:noProof/>
                 <w:webHidden/>
               </w:rPr>
-              <w:instrText xml:space="preserve"> PAGEREF _Toc134646506 \h </w:instrText>
+              <w:instrText xml:space="preserve"> PAGEREF _Toc134653561 \h </w:instrText>
             </w:r>
             <w:r>
               <w:rPr>
@@ -3518,11 +3517,11 @@
               <w:noProof/>
               <w:kern w:val="2"/>
               <w:sz w:val="22"/>
-              <w:lang w:val="en-US" w:eastAsia="en-US"/>
+              <w:lang w:val="en-GB" w:eastAsia="en-GB"/>
               <w14:ligatures w14:val="standardContextual"/>
             </w:rPr>
           </w:pPr>
-          <w:hyperlink w:anchor="_Toc134646507" w:history="1">
+          <w:hyperlink w:anchor="_Toc134653562" w:history="1">
             <w:r>
               <w:rPr>
                 <w:rStyle w:val="Hyperlink"/>
@@ -3550,7 +3549,7 @@
                 <w:noProof/>
                 <w:webHidden/>
               </w:rPr>
-              <w:instrText xml:space="preserve"> PAGEREF _Toc134646507 \h </w:instrText>
+              <w:instrText xml:space="preserve"> PAGEREF _Toc134653562 \h </w:instrText>
             </w:r>
             <w:r>
               <w:rPr>
@@ -3592,11 +3591,11 @@
               <w:noProof/>
               <w:kern w:val="2"/>
               <w:sz w:val="22"/>
-              <w:lang w:val="en-US" w:eastAsia="en-US"/>
+              <w:lang w:val="en-GB" w:eastAsia="en-GB"/>
               <w14:ligatures w14:val="standardContextual"/>
             </w:rPr>
           </w:pPr>
-          <w:hyperlink w:anchor="_Toc134646508" w:history="1">
+          <w:hyperlink w:anchor="_Toc134653563" w:history="1">
             <w:r>
               <w:rPr>
                 <w:rStyle w:val="Hyperlink"/>
@@ -3624,7 +3623,7 @@
                 <w:noProof/>
                 <w:webHidden/>
               </w:rPr>
-              <w:instrText xml:space="preserve"> PAGEREF _Toc134646508 \h </w:instrText>
+              <w:instrText xml:space="preserve"> PAGEREF _Toc134653563 \h </w:instrText>
             </w:r>
             <w:r>
               <w:rPr>
@@ -3666,11 +3665,11 @@
               <w:noProof/>
               <w:kern w:val="2"/>
               <w:sz w:val="22"/>
-              <w:lang w:val="en-US" w:eastAsia="en-US"/>
+              <w:lang w:val="en-GB" w:eastAsia="en-GB"/>
               <w14:ligatures w14:val="standardContextual"/>
             </w:rPr>
           </w:pPr>
-          <w:hyperlink w:anchor="_Toc134646509" w:history="1">
+          <w:hyperlink w:anchor="_Toc134653564" w:history="1">
             <w:r>
               <w:rPr>
                 <w:rStyle w:val="Hyperlink"/>
@@ -3698,7 +3697,7 @@
                 <w:noProof/>
                 <w:webHidden/>
               </w:rPr>
-              <w:instrText xml:space="preserve"> PAGEREF _Toc134646509 \h </w:instrText>
+              <w:instrText xml:space="preserve"> PAGEREF _Toc134653564 \h </w:instrText>
             </w:r>
             <w:r>
               <w:rPr>
@@ -3740,11 +3739,11 @@
               <w:noProof/>
               <w:kern w:val="2"/>
               <w:sz w:val="22"/>
-              <w:lang w:val="en-US" w:eastAsia="en-US"/>
+              <w:lang w:val="en-GB" w:eastAsia="en-GB"/>
               <w14:ligatures w14:val="standardContextual"/>
             </w:rPr>
           </w:pPr>
-          <w:hyperlink w:anchor="_Toc134646510" w:history="1">
+          <w:hyperlink w:anchor="_Toc134653565" w:history="1">
             <w:r>
               <w:rPr>
                 <w:rStyle w:val="Hyperlink"/>
@@ -3772,7 +3771,7 @@
                 <w:noProof/>
                 <w:webHidden/>
               </w:rPr>
-              <w:instrText xml:space="preserve"> PAGEREF _Toc134646510 \h </w:instrText>
+              <w:instrText xml:space="preserve"> PAGEREF _Toc134653565 \h </w:instrText>
             </w:r>
             <w:r>
               <w:rPr>
@@ -3814,11 +3813,11 @@
               <w:noProof/>
               <w:kern w:val="2"/>
               <w:sz w:val="22"/>
-              <w:lang w:val="en-US" w:eastAsia="en-US"/>
+              <w:lang w:val="en-GB" w:eastAsia="en-GB"/>
               <w14:ligatures w14:val="standardContextual"/>
             </w:rPr>
           </w:pPr>
-          <w:hyperlink w:anchor="_Toc134646511" w:history="1">
+          <w:hyperlink w:anchor="_Toc134653566" w:history="1">
             <w:r>
               <w:rPr>
                 <w:rStyle w:val="Hyperlink"/>
@@ -3846,7 +3845,7 @@
                 <w:noProof/>
                 <w:webHidden/>
               </w:rPr>
-              <w:instrText xml:space="preserve"> PAGEREF _Toc134646511 \h </w:instrText>
+              <w:instrText xml:space="preserve"> PAGEREF _Toc134653566 \h </w:instrText>
             </w:r>
             <w:r>
               <w:rPr>
@@ -3888,11 +3887,11 @@
               <w:noProof/>
               <w:kern w:val="2"/>
               <w:sz w:val="22"/>
-              <w:lang w:val="en-US" w:eastAsia="en-US"/>
+              <w:lang w:val="en-GB" w:eastAsia="en-GB"/>
               <w14:ligatures w14:val="standardContextual"/>
             </w:rPr>
           </w:pPr>
-          <w:hyperlink w:anchor="_Toc134646512" w:history="1">
+          <w:hyperlink w:anchor="_Toc134653567" w:history="1">
             <w:r>
               <w:rPr>
                 <w:rStyle w:val="Hyperlink"/>
@@ -3920,7 +3919,7 @@
                 <w:noProof/>
                 <w:webHidden/>
               </w:rPr>
-              <w:instrText xml:space="preserve"> PAGEREF _Toc134646512 \h </w:instrText>
+              <w:instrText xml:space="preserve"> PAGEREF _Toc134653567 \h </w:instrText>
             </w:r>
             <w:r>
               <w:rPr>
@@ -3962,11 +3961,11 @@
               <w:noProof/>
               <w:kern w:val="2"/>
               <w:sz w:val="22"/>
-              <w:lang w:val="en-US" w:eastAsia="en-US"/>
+              <w:lang w:val="en-GB" w:eastAsia="en-GB"/>
               <w14:ligatures w14:val="standardContextual"/>
             </w:rPr>
           </w:pPr>
-          <w:hyperlink w:anchor="_Toc134646513" w:history="1">
+          <w:hyperlink w:anchor="_Toc134653568" w:history="1">
             <w:r>
               <w:rPr>
                 <w:rStyle w:val="Hyperlink"/>
@@ -3994,7 +3993,7 @@
                 <w:noProof/>
                 <w:webHidden/>
               </w:rPr>
-              <w:instrText xml:space="preserve"> PAGEREF _Toc134646513 \h </w:instrText>
+              <w:instrText xml:space="preserve"> PAGEREF _Toc134653568 \h </w:instrText>
             </w:r>
             <w:r>
               <w:rPr>
@@ -4036,11 +4035,11 @@
               <w:noProof/>
               <w:kern w:val="2"/>
               <w:sz w:val="22"/>
-              <w:lang w:val="en-US" w:eastAsia="en-US"/>
+              <w:lang w:val="en-GB" w:eastAsia="en-GB"/>
               <w14:ligatures w14:val="standardContextual"/>
             </w:rPr>
           </w:pPr>
-          <w:hyperlink w:anchor="_Toc134646514" w:history="1">
+          <w:hyperlink w:anchor="_Toc134653569" w:history="1">
             <w:r>
               <w:rPr>
                 <w:rStyle w:val="Hyperlink"/>
@@ -4068,7 +4067,7 @@
                 <w:noProof/>
                 <w:webHidden/>
               </w:rPr>
-              <w:instrText xml:space="preserve"> PAGEREF _Toc134646514 \h </w:instrText>
+              <w:instrText xml:space="preserve"> PAGEREF _Toc134653569 \h </w:instrText>
             </w:r>
             <w:r>
               <w:rPr>
@@ -4140,7 +4139,7 @@
           <w:lang w:val="en-GB"/>
         </w:rPr>
       </w:pPr>
-      <w:bookmarkStart w:id="1" w:name="_Toc134646489"/>
+      <w:bookmarkStart w:id="1" w:name="_Toc134653544"/>
       <w:r>
         <w:rPr>
           <w:lang w:val="en-GB"/>
@@ -4253,7 +4252,7 @@
           <w:lang w:val="en-US"/>
         </w:rPr>
       </w:pPr>
-      <w:bookmarkStart w:id="2" w:name="_Toc134646490"/>
+      <w:bookmarkStart w:id="2" w:name="_Toc134653545"/>
       <w:r>
         <w:rPr>
           <w:lang w:val="en-US"/>
@@ -4338,7 +4337,7 @@
           <w:lang w:val="en-US"/>
         </w:rPr>
       </w:pPr>
-      <w:bookmarkStart w:id="3" w:name="_Toc134646491"/>
+      <w:bookmarkStart w:id="3" w:name="_Toc134653546"/>
       <w:r>
         <w:rPr>
           <w:lang w:val="en-US"/>
@@ -4552,7 +4551,7 @@
           <w:lang w:val="en-US"/>
         </w:rPr>
       </w:pPr>
-      <w:bookmarkStart w:id="6" w:name="_Toc134646492"/>
+      <w:bookmarkStart w:id="6" w:name="_Toc134653547"/>
       <w:r>
         <w:rPr>
           <w:lang w:val="en-US"/>
@@ -4773,7 +4772,7 @@
               <w:rPr>
                 <w:lang w:val="en-US"/>
               </w:rPr>
-              <w:t>Standalone Modelling W</w:t>
+              <w:t>Modelling W</w:t>
             </w:r>
             <w:r>
               <w:rPr>
@@ -4826,7 +4825,7 @@
           <w:lang w:val="en-US"/>
         </w:rPr>
       </w:pPr>
-      <w:bookmarkStart w:id="7" w:name="_Toc134646493"/>
+      <w:bookmarkStart w:id="7" w:name="_Toc134653548"/>
       <w:r>
         <w:rPr>
           <w:lang w:val="en-US"/>
@@ -6363,7 +6362,7 @@
           <w:lang w:val="en-US"/>
         </w:rPr>
       </w:pPr>
-      <w:bookmarkStart w:id="8" w:name="_Toc134646494"/>
+      <w:bookmarkStart w:id="8" w:name="_Toc134653549"/>
       <w:r>
         <w:rPr>
           <w:lang w:val="en-US"/>
@@ -6477,7 +6476,7 @@
           <w:lang w:val="en-US"/>
         </w:rPr>
       </w:pPr>
-      <w:bookmarkStart w:id="9" w:name="_Toc134646495"/>
+      <w:bookmarkStart w:id="9" w:name="_Toc134653550"/>
       <w:r>
         <w:rPr>
           <w:lang w:val="en-US"/>
@@ -6736,7 +6735,7 @@
           <w:lang w:val="en-US"/>
         </w:rPr>
       </w:pPr>
-      <w:bookmarkStart w:id="10" w:name="_Toc134646496"/>
+      <w:bookmarkStart w:id="10" w:name="_Toc134653551"/>
       <w:r>
         <w:rPr>
           <w:lang w:val="en-US"/>
@@ -6808,6 +6807,59 @@
     </w:p>
     <w:p>
       <w:pPr>
+        <w:pStyle w:val="Listenabsatz"/>
+        <w:numPr>
+          <w:ilvl w:val="0"/>
+          <w:numId w:val="12"/>
+        </w:numPr>
+        <w:rPr>
+          <w:rFonts w:ascii="Arial" w:hAnsi="Arial" w:cs="Arial"/>
+          <w:iCs/>
+          <w:lang w:val="en-US"/>
+        </w:rPr>
+      </w:pPr>
+      <w:proofErr w:type="spellStart"/>
+      <w:r>
+        <w:rPr>
+          <w:rFonts w:ascii="Arial" w:hAnsi="Arial" w:cs="Arial"/>
+          <w:iCs/>
+          <w:lang w:val="en-US"/>
+        </w:rPr>
+        <w:t>Testfiles</w:t>
+      </w:r>
+      <w:proofErr w:type="spellEnd"/>
+      <w:r>
+        <w:rPr>
+          <w:rFonts w:ascii="Arial" w:hAnsi="Arial" w:cs="Arial"/>
+          <w:iCs/>
+          <w:lang w:val="en-US"/>
+        </w:rPr>
+        <w:t xml:space="preserve"> (They can be found on GitHub (see </w:t>
+      </w:r>
+      <w:hyperlink r:id="rId29" w:history="1">
+        <w:proofErr w:type="spellStart"/>
+        <w:r>
+          <w:rPr>
+            <w:rStyle w:val="Hyperlink"/>
+            <w:rFonts w:ascii="Arial" w:hAnsi="Arial" w:cs="Arial"/>
+            <w:iCs/>
+            <w:lang w:val="en-US"/>
+          </w:rPr>
+          <w:t>Testfiles</w:t>
+        </w:r>
+        <w:proofErr w:type="spellEnd"/>
+      </w:hyperlink>
+      <w:r>
+        <w:rPr>
+          <w:rFonts w:ascii="Arial" w:hAnsi="Arial" w:cs="Arial"/>
+          <w:iCs/>
+          <w:lang w:val="en-US"/>
+        </w:rPr>
+        <w:t>).)</w:t>
+      </w:r>
+    </w:p>
+    <w:p>
+      <w:pPr>
         <w:rPr>
           <w:rFonts w:cs="Arial"/>
           <w:iCs/>
@@ -6823,7 +6875,7 @@
           <w:lang w:val="en-US"/>
         </w:rPr>
       </w:pPr>
-      <w:bookmarkStart w:id="11" w:name="_Toc134646497"/>
+      <w:bookmarkStart w:id="11" w:name="_Toc134653552"/>
       <w:r>
         <w:rPr>
           <w:lang w:val="en-US"/>
@@ -6933,7 +6985,7 @@
           <w:lang w:val="en-US"/>
         </w:rPr>
       </w:pPr>
-      <w:bookmarkStart w:id="12" w:name="_Toc134646498"/>
+      <w:bookmarkStart w:id="12" w:name="_Toc134653553"/>
       <w:r>
         <w:rPr>
           <w:lang w:val="en-US"/>
@@ -7434,7 +7486,7 @@
           <w:lang w:val="en-US"/>
         </w:rPr>
       </w:pPr>
-      <w:bookmarkStart w:id="13" w:name="_Toc134646499"/>
+      <w:bookmarkStart w:id="13" w:name="_Toc134653554"/>
       <w:r>
         <w:rPr>
           <w:lang w:val="en-US"/>
@@ -7485,7 +7537,7 @@
         </w:rPr>
         <w:t xml:space="preserve"> </w:t>
       </w:r>
-      <w:hyperlink r:id="rId29" w:history="1">
+      <w:hyperlink r:id="rId30" w:history="1">
         <w:r>
           <w:rPr>
             <w:rStyle w:val="Hyperlink"/>
@@ -7519,7 +7571,7 @@
         </w:rPr>
         <w:t xml:space="preserve">The needed test files are also in GitHub (see </w:t>
       </w:r>
-      <w:hyperlink r:id="rId30" w:history="1">
+      <w:hyperlink r:id="rId31" w:history="1">
         <w:r>
           <w:rPr>
             <w:rStyle w:val="Hyperlink"/>
@@ -7555,7 +7607,7 @@
           <w:lang w:val="en-US"/>
         </w:rPr>
       </w:pPr>
-      <w:bookmarkStart w:id="14" w:name="_Toc134646500"/>
+      <w:bookmarkStart w:id="14" w:name="_Toc134653555"/>
       <w:r>
         <w:rPr>
           <w:lang w:val="en-US"/>
@@ -7572,7 +7624,7 @@
           <w:lang w:val="en-US"/>
         </w:rPr>
       </w:pPr>
-      <w:bookmarkStart w:id="15" w:name="_Toc134646501"/>
+      <w:bookmarkStart w:id="15" w:name="_Toc134653556"/>
       <w:r>
         <w:rPr>
           <w:lang w:val="en-US"/>
@@ -7714,7 +7766,7 @@
           <w:lang w:val="en-US"/>
         </w:rPr>
       </w:pPr>
-      <w:bookmarkStart w:id="16" w:name="_Toc134646502"/>
+      <w:bookmarkStart w:id="16" w:name="_Toc134653557"/>
       <w:r>
         <w:rPr>
           <w:lang w:val="en-US"/>
@@ -7740,7 +7792,7 @@
         </w:rPr>
         <w:t xml:space="preserve"> </w:t>
       </w:r>
-      <w:bookmarkStart w:id="17" w:name="_Toc134646503"/>
+      <w:bookmarkStart w:id="17" w:name="_Toc134653558"/>
       <w:r>
         <w:rPr>
           <w:lang w:val="en-US"/>
@@ -7766,7 +7818,7 @@
         </w:rPr>
         <w:t xml:space="preserve"> </w:t>
       </w:r>
-      <w:bookmarkStart w:id="18" w:name="_Toc134646504"/>
+      <w:bookmarkStart w:id="18" w:name="_Toc134653559"/>
       <w:r>
         <w:rPr>
           <w:lang w:val="en-US"/>
@@ -8577,7 +8629,7 @@
         </w:rPr>
         <w:t xml:space="preserve"> </w:t>
       </w:r>
-      <w:bookmarkStart w:id="19" w:name="_Toc134646505"/>
+      <w:bookmarkStart w:id="19" w:name="_Toc134653560"/>
       <w:r>
         <w:rPr>
           <w:lang w:val="en-US"/>
@@ -9271,7 +9323,7 @@
         </w:rPr>
         <w:t xml:space="preserve"> </w:t>
       </w:r>
-      <w:bookmarkStart w:id="20" w:name="_Toc134646506"/>
+      <w:bookmarkStart w:id="20" w:name="_Toc134653561"/>
       <w:r>
         <w:rPr>
           <w:lang w:val="en-US"/>
@@ -10111,7 +10163,7 @@
         </w:rPr>
         <w:t xml:space="preserve"> </w:t>
       </w:r>
-      <w:bookmarkStart w:id="21" w:name="_Toc134646507"/>
+      <w:bookmarkStart w:id="21" w:name="_Toc134653562"/>
       <w:r>
         <w:rPr>
           <w:lang w:val="en-US"/>
@@ -10918,7 +10970,7 @@
         </w:rPr>
         <w:t xml:space="preserve"> </w:t>
       </w:r>
-      <w:bookmarkStart w:id="22" w:name="_Toc134646508"/>
+      <w:bookmarkStart w:id="22" w:name="_Toc134653563"/>
       <w:r>
         <w:rPr>
           <w:lang w:val="en-US"/>
@@ -11788,7 +11840,7 @@
         </w:rPr>
         <w:t xml:space="preserve"> </w:t>
       </w:r>
-      <w:bookmarkStart w:id="23" w:name="_Toc134646509"/>
+      <w:bookmarkStart w:id="23" w:name="_Toc134653564"/>
       <w:r>
         <w:rPr>
           <w:lang w:val="en-US"/>
@@ -11814,7 +11866,7 @@
         </w:rPr>
         <w:t xml:space="preserve"> </w:t>
       </w:r>
-      <w:bookmarkStart w:id="24" w:name="_Toc134646510"/>
+      <w:bookmarkStart w:id="24" w:name="_Toc134653565"/>
       <w:r>
         <w:rPr>
           <w:lang w:val="en-US"/>
@@ -12700,7 +12752,7 @@
         </w:rPr>
         <w:t xml:space="preserve"> </w:t>
       </w:r>
-      <w:bookmarkStart w:id="25" w:name="_Toc134646511"/>
+      <w:bookmarkStart w:id="25" w:name="_Toc134653566"/>
       <w:r>
         <w:rPr>
           <w:lang w:val="en-US"/>
@@ -13814,7 +13866,7 @@
         </w:rPr>
         <w:t xml:space="preserve"> </w:t>
       </w:r>
-      <w:bookmarkStart w:id="26" w:name="_Toc134646512"/>
+      <w:bookmarkStart w:id="26" w:name="_Toc134653567"/>
       <w:r>
         <w:rPr>
           <w:lang w:val="en-US"/>
@@ -13840,7 +13892,7 @@
         </w:rPr>
         <w:t xml:space="preserve"> </w:t>
       </w:r>
-      <w:bookmarkStart w:id="27" w:name="_Toc134646513"/>
+      <w:bookmarkStart w:id="27" w:name="_Toc134653568"/>
       <w:r>
         <w:rPr>
           <w:lang w:val="en-US"/>
@@ -14780,7 +14832,7 @@
         <w:lastRenderedPageBreak/>
         <w:t xml:space="preserve"> </w:t>
       </w:r>
-      <w:bookmarkStart w:id="28" w:name="_Toc134646514"/>
+      <w:bookmarkStart w:id="28" w:name="_Toc134653569"/>
       <w:r>
         <w:rPr>
           <w:lang w:val="en-US"/>
@@ -15800,7 +15852,7 @@
       </w:pPr>
     </w:p>
     <w:sectPr>
-      <w:footerReference w:type="default" r:id="rId31"/>
+      <w:footerReference w:type="default" r:id="rId32"/>
       <w:pgSz w:w="11906" w:h="16838"/>
       <w:pgMar w:top="1417" w:right="1417" w:bottom="1134" w:left="1417" w:header="708" w:footer="708" w:gutter="0"/>
       <w:pgNumType w:start="1"/>
@@ -19173,19 +19225,6 @@
 </file>
 
 <file path=customXml/item2.xml><?xml version="1.0" encoding="utf-8"?>
-<b:Sources xmlns:b="http://schemas.openxmlformats.org/officeDocument/2006/bibliography" xmlns="http://schemas.openxmlformats.org/officeDocument/2006/bibliography" SelectedStyle="\APASixthEditionOfficeOnline.xsl" StyleName="APA" Version="6"/>
-</file>
-
-<file path=customXml/item3.xml><?xml version="1.0" encoding="utf-8"?>
-<?mso-contentType ?>
-<FormTemplates xmlns="http://schemas.microsoft.com/sharepoint/v3/contenttype/forms">
-  <Display>DocumentLibraryForm</Display>
-  <Edit>DocumentLibraryForm</Edit>
-  <New>DocumentLibraryForm</New>
-</FormTemplates>
-</file>
-
-<file path=customXml/item4.xml><?xml version="1.0" encoding="utf-8"?>
 <ct:contentTypeSchema xmlns:ct="http://schemas.microsoft.com/office/2006/metadata/contentType" xmlns:ma="http://schemas.microsoft.com/office/2006/metadata/properties/metaAttributes" ct:_="" ma:_="" ma:contentTypeName="Dokument" ma:contentTypeID="0x010100EF76924D3740DF4A82858773E6EEC490" ma:contentTypeVersion="2" ma:contentTypeDescription="Ein neues Dokument erstellen." ma:contentTypeScope="" ma:versionID="e6dd26938bd61fc841c3cd02f9ef3e0a">
   <xsd:schema xmlns:xsd="http://www.w3.org/2001/XMLSchema" xmlns:xs="http://www.w3.org/2001/XMLSchema" xmlns:p="http://schemas.microsoft.com/office/2006/metadata/properties" xmlns:ns2="fef6dba0-929f-4871-a0ef-ae1d0575ab12" targetNamespace="http://schemas.microsoft.com/office/2006/metadata/properties" ma:root="true" ma:fieldsID="16faf4461258950b762968fa7d3b7d63" ns2:_="">
     <xsd:import namespace="fef6dba0-929f-4871-a0ef-ae1d0575ab12"/>
@@ -19317,6 +19356,19 @@
 </ct:contentTypeSchema>
 </file>
 
+<file path=customXml/item3.xml><?xml version="1.0" encoding="utf-8"?>
+<?mso-contentType ?>
+<FormTemplates xmlns="http://schemas.microsoft.com/sharepoint/v3/contenttype/forms">
+  <Display>DocumentLibraryForm</Display>
+  <Edit>DocumentLibraryForm</Edit>
+  <New>DocumentLibraryForm</New>
+</FormTemplates>
+</file>
+
+<file path=customXml/item4.xml><?xml version="1.0" encoding="utf-8"?>
+<b:Sources xmlns:b="http://schemas.openxmlformats.org/officeDocument/2006/bibliography" xmlns="http://schemas.openxmlformats.org/officeDocument/2006/bibliography" SelectedStyle="\APASixthEditionOfficeOnline.xsl" StyleName="APA" Version="6"/>
+</file>
+
 <file path=customXml/itemProps1.xml><?xml version="1.0" encoding="utf-8"?>
 <ds:datastoreItem xmlns:ds="http://schemas.openxmlformats.org/officeDocument/2006/customXml" ds:itemID="{E8CDFA10-54E9-4DBA-8067-2DB37B1A61B5}">
   <ds:schemaRefs>
@@ -19327,22 +19379,6 @@
 </file>
 
 <file path=customXml/itemProps2.xml><?xml version="1.0" encoding="utf-8"?>
-<ds:datastoreItem xmlns:ds="http://schemas.openxmlformats.org/officeDocument/2006/customXml" ds:itemID="{DF9EDE3F-A1D8-4A34-8D9E-0E429F9F731E}">
-  <ds:schemaRefs>
-    <ds:schemaRef ds:uri="http://schemas.openxmlformats.org/officeDocument/2006/bibliography"/>
-  </ds:schemaRefs>
-</ds:datastoreItem>
-</file>
-
-<file path=customXml/itemProps3.xml><?xml version="1.0" encoding="utf-8"?>
-<ds:datastoreItem xmlns:ds="http://schemas.openxmlformats.org/officeDocument/2006/customXml" ds:itemID="{9C187AB6-3C74-4C3A-981D-F9AFB5560FBD}">
-  <ds:schemaRefs>
-    <ds:schemaRef ds:uri="http://schemas.microsoft.com/sharepoint/v3/contenttype/forms"/>
-  </ds:schemaRefs>
-</ds:datastoreItem>
-</file>
-
-<file path=customXml/itemProps4.xml><?xml version="1.0" encoding="utf-8"?>
 <ds:datastoreItem xmlns:ds="http://schemas.openxmlformats.org/officeDocument/2006/customXml" ds:itemID="{D322E9D4-09CA-43A4-A0EE-3E35FDCA461D}">
   <ds:schemaRefs>
     <ds:schemaRef ds:uri="http://schemas.microsoft.com/office/2006/metadata/contentType"/>
@@ -19358,4 +19394,20 @@
     <ds:schemaRef ds:uri="http://schemas.microsoft.com/internal/obd"/>
   </ds:schemaRefs>
 </ds:datastoreItem>
+</file>
+
+<file path=customXml/itemProps3.xml><?xml version="1.0" encoding="utf-8"?>
+<ds:datastoreItem xmlns:ds="http://schemas.openxmlformats.org/officeDocument/2006/customXml" ds:itemID="{9C187AB6-3C74-4C3A-981D-F9AFB5560FBD}">
+  <ds:schemaRefs>
+    <ds:schemaRef ds:uri="http://schemas.microsoft.com/sharepoint/v3/contenttype/forms"/>
+  </ds:schemaRefs>
+</ds:datastoreItem>
+</file>
+
+<file path=customXml/itemProps4.xml><?xml version="1.0" encoding="utf-8"?>
+<ds:datastoreItem xmlns:ds="http://schemas.openxmlformats.org/officeDocument/2006/customXml" ds:itemID="{DF9EDE3F-A1D8-4A34-8D9E-0E429F9F731E}">
+  <ds:schemaRefs>
+    <ds:schemaRef ds:uri="http://schemas.openxmlformats.org/officeDocument/2006/bibliography"/>
+  </ds:schemaRefs>
+</ds:datastoreItem>
 </file>
</xml_diff>